<commit_message>
Added team number to title page, added information for the cost and environmental categories, also made some small formatting changes.
</commit_message>
<xml_diff>
--- a/411_assignments/PracticumPDS.docx
+++ b/411_assignments/PracticumPDS.docx
@@ -15,6 +15,7 @@
           <w:docPartUnique/>
         </w:docPartObj>
       </w:sdtPr>
+      <w:sdtEndPr/>
       <w:sdtContent>
         <w:p>
           <w:pPr>
@@ -40,10 +41,11 @@
                           <w:szCs w:val="20"/>
                         </w:rPr>
                         <w:alias w:val="Company Address"/>
-                        <w:id w:val="5302745"/>
+                        <w:id w:val="-626084618"/>
                         <w:dataBinding w:prefixMappings="xmlns:ns0='http://schemas.microsoft.com/office/2006/coverPageProps' " w:xpath="/ns0:CoverPageProperties[1]/ns0:CompanyAddress[1]" w:storeItemID="{55AF091B-3C7A-41E3-B477-F2FDAA23CFDA}"/>
                         <w:text/>
                       </w:sdtPr>
+                      <w:sdtEndPr/>
                       <w:sdtContent>
                         <w:p>
                           <w:pPr>
@@ -96,10 +98,11 @@
                           <w:szCs w:val="40"/>
                         </w:rPr>
                         <w:alias w:val="Author"/>
-                        <w:id w:val="5302746"/>
+                        <w:id w:val="-1249032670"/>
                         <w:dataBinding w:prefixMappings="xmlns:ns0='http://purl.org/dc/elements/1.1/' xmlns:ns1='http://schemas.openxmlformats.org/package/2006/metadata/core-properties' " w:xpath="/ns1:coreProperties[1]/ns0:creator[1]" w:storeItemID="{6C3C8BC8-F283-45AE-878A-BAB7291924A1}"/>
                         <w:text/>
                       </w:sdtPr>
+                      <w:sdtEndPr/>
                       <w:sdtContent>
                         <w:p>
                           <w:pPr>
@@ -139,10 +142,11 @@
                             <w:color w:val="808080" w:themeColor="background1" w:themeShade="80"/>
                           </w:rPr>
                           <w:alias w:val="Abstract"/>
-                          <w:id w:val="5302747"/>
+                          <w:id w:val="-540441649"/>
                           <w:dataBinding w:prefixMappings="xmlns:ns0='http://schemas.microsoft.com/office/2006/coverPageProps' " w:xpath="/ns0:CoverPageProperties[1]/ns0:Abstract[1]" w:storeItemID="{55AF091B-3C7A-41E3-B477-F2FDAA23CFDA}"/>
                           <w:text/>
                         </w:sdtPr>
+                        <w:sdtEndPr/>
                         <w:sdtContent>
                           <w:r>
                             <w:rPr>
@@ -185,17 +189,8 @@
                           <w:rFonts w:asciiTheme="majorHAnsi" w:hAnsiTheme="majorHAnsi"/>
                           <w:color w:val="808080" w:themeColor="background1" w:themeShade="80"/>
                         </w:rPr>
-                        <w:t xml:space="preserve">Jeff </w:t>
+                        <w:t>Jeff Alcoke</w:t>
                       </w:r>
-                      <w:proofErr w:type="spellStart"/>
-                      <w:r>
-                        <w:rPr>
-                          <w:rFonts w:asciiTheme="majorHAnsi" w:hAnsiTheme="majorHAnsi"/>
-                          <w:color w:val="808080" w:themeColor="background1" w:themeShade="80"/>
-                        </w:rPr>
-                        <w:t>Alcoke</w:t>
-                      </w:r>
-                      <w:proofErr w:type="spellEnd"/>
                     </w:p>
                     <w:p>
                       <w:pPr>
@@ -380,6 +375,17 @@
                             <w:sz w:val="56"/>
                             <w:szCs w:val="56"/>
                           </w:rPr>
+                          <w:t xml:space="preserve">T06 - </w:t>
+                        </w:r>
+                        <w:bookmarkStart w:id="0" w:name="_GoBack"/>
+                        <w:bookmarkEnd w:id="0"/>
+                        <w:r>
+                          <w:rPr>
+                            <w:rFonts w:asciiTheme="majorHAnsi" w:hAnsiTheme="majorHAnsi"/>
+                            <w:color w:val="FFFFFF" w:themeColor="background1"/>
+                            <w:sz w:val="56"/>
+                            <w:szCs w:val="56"/>
+                          </w:rPr>
                           <w:t>Product Design Specifications</w:t>
                         </w:r>
                       </w:p>
@@ -482,9 +488,26 @@
           <w:pPr>
             <w:pStyle w:val="Heading1"/>
             <w:rPr>
-              <w:sz w:val="28"/>
+              <w:sz w:val="96"/>
+              <w:szCs w:val="96"/>
             </w:rPr>
           </w:pPr>
+          <w:r>
+            <w:rPr>
+              <w:sz w:val="96"/>
+              <w:szCs w:val="96"/>
+            </w:rPr>
+            <w:t xml:space="preserve">NES </w:t>
+          </w:r>
+          <w:proofErr w:type="spellStart"/>
+          <w:r>
+            <w:rPr>
+              <w:sz w:val="96"/>
+              <w:szCs w:val="96"/>
+            </w:rPr>
+            <w:t>LockBox</w:t>
+          </w:r>
+          <w:proofErr w:type="spellEnd"/>
         </w:p>
         <w:p>
           <w:pPr>
@@ -537,43 +560,38 @@
         </w:p>
         <w:p>
           <w:pPr>
-            <w:pStyle w:val="Heading1"/>
             <w:rPr>
+              <w:rFonts w:asciiTheme="majorHAnsi" w:eastAsiaTheme="majorEastAsia" w:hAnsiTheme="majorHAnsi" w:cstheme="majorBidi"/>
+              <w:b/>
+              <w:bCs/>
+              <w:color w:val="345A8A" w:themeColor="accent1" w:themeShade="B5"/>
               <w:sz w:val="28"/>
+              <w:szCs w:val="32"/>
             </w:rPr>
           </w:pPr>
         </w:p>
         <w:p>
           <w:pPr>
-            <w:pStyle w:val="Heading1"/>
             <w:rPr>
+              <w:rFonts w:asciiTheme="majorHAnsi" w:eastAsiaTheme="majorEastAsia" w:hAnsiTheme="majorHAnsi" w:cstheme="majorBidi"/>
+              <w:b/>
+              <w:bCs/>
+              <w:color w:val="345A8A" w:themeColor="accent1" w:themeShade="B5"/>
               <w:sz w:val="28"/>
+              <w:szCs w:val="32"/>
             </w:rPr>
           </w:pPr>
-        </w:p>
-        <w:p>
-          <w:pPr>
-            <w:pStyle w:val="Heading1"/>
+          <w:r>
             <w:rPr>
+              <w:rFonts w:asciiTheme="majorHAnsi" w:eastAsiaTheme="majorEastAsia" w:hAnsiTheme="majorHAnsi" w:cstheme="majorBidi"/>
+              <w:b/>
+              <w:bCs/>
+              <w:color w:val="345A8A" w:themeColor="accent1" w:themeShade="B5"/>
               <w:sz w:val="28"/>
+              <w:szCs w:val="32"/>
             </w:rPr>
-          </w:pPr>
-        </w:p>
-        <w:p>
-          <w:pPr>
-            <w:pStyle w:val="Heading1"/>
-            <w:rPr>
-              <w:sz w:val="28"/>
-            </w:rPr>
-          </w:pPr>
-        </w:p>
-        <w:p>
-          <w:pPr>
-            <w:pStyle w:val="Heading1"/>
-            <w:rPr>
-              <w:sz w:val="28"/>
-            </w:rPr>
-          </w:pPr>
+            <w:br w:type="page"/>
+          </w:r>
         </w:p>
         <w:p>
           <w:pPr>
@@ -592,7 +610,6 @@
             <w:t>Must</w:t>
           </w:r>
         </w:p>
-        <w:p/>
         <w:p>
           <w:pPr>
             <w:pStyle w:val="ListParagraph"/>
@@ -656,18 +673,6 @@
             </w:numPr>
           </w:pPr>
           <w:r>
-            <w:t>Be user upgradable</w:t>
-          </w:r>
-        </w:p>
-        <w:p>
-          <w:pPr>
-            <w:pStyle w:val="ListParagraph"/>
-            <w:numPr>
-              <w:ilvl w:val="0"/>
-              <w:numId w:val="13"/>
-            </w:numPr>
-          </w:pPr>
-          <w:r>
             <w:t>Follow design specifications laid out by practicum rules</w:t>
           </w:r>
         </w:p>
@@ -679,7 +684,6 @@
             <w:t>Should</w:t>
           </w:r>
         </w:p>
-        <w:p/>
         <w:p>
           <w:pPr>
             <w:pStyle w:val="ListParagraph"/>
@@ -694,12 +698,6 @@
         </w:p>
         <w:p>
           <w:pPr>
-            <w:pStyle w:val="ListParagraph"/>
-            <w:ind w:left="1080"/>
-          </w:pPr>
-        </w:p>
-        <w:p>
-          <w:pPr>
             <w:pStyle w:val="Heading2"/>
           </w:pPr>
           <w:r>
@@ -708,7 +706,6 @@
         </w:p>
       </w:sdtContent>
     </w:sdt>
-    <w:p/>
     <w:p>
       <w:pPr>
         <w:pStyle w:val="ListParagraph"/>
@@ -733,7 +730,18 @@
         <w:t>Employ a back up battery</w:t>
       </w:r>
     </w:p>
-    <w:p/>
+    <w:p>
+      <w:pPr>
+        <w:pStyle w:val="ListParagraph"/>
+        <w:numPr>
+          <w:ilvl w:val="0"/>
+          <w:numId w:val="13"/>
+        </w:numPr>
+      </w:pPr>
+      <w:r>
+        <w:t>Be user upgradable</w:t>
+      </w:r>
+    </w:p>
     <w:p>
       <w:pPr>
         <w:pStyle w:val="Heading1"/>
@@ -742,7 +750,6 @@
         <w:t>Engineering Requirements</w:t>
       </w:r>
     </w:p>
-    <w:p/>
     <w:p>
       <w:pPr>
         <w:pStyle w:val="Heading2"/>
@@ -751,7 +758,6 @@
         <w:t>Performance</w:t>
       </w:r>
     </w:p>
-    <w:p/>
     <w:p>
       <w:pPr>
         <w:pStyle w:val="ListParagraph"/>
@@ -784,7 +790,6 @@
         <w:t>Functionality</w:t>
       </w:r>
     </w:p>
-    <w:p/>
     <w:p>
       <w:pPr>
         <w:pStyle w:val="ListParagraph"/>
@@ -823,7 +828,6 @@
         <w:t>Energy</w:t>
       </w:r>
     </w:p>
-    <w:p/>
     <w:p>
       <w:pPr>
         <w:pStyle w:val="ListParagraph"/>
@@ -859,7 +863,6 @@
         <w:t xml:space="preserve">Cost </w:t>
       </w:r>
     </w:p>
-    <w:p/>
     <w:p>
       <w:pPr>
         <w:pStyle w:val="ListParagraph"/>
@@ -869,22 +872,8 @@
         </w:numPr>
       </w:pPr>
       <w:r>
-        <w:t>&lt;</w:t>
+        <w:t>Per unit cost shall not exceed $75.00 USD</w:t>
       </w:r>
-      <w:proofErr w:type="gramStart"/>
-      <w:r>
-        <w:t>will</w:t>
-      </w:r>
-      <w:proofErr w:type="gramEnd"/>
-      <w:r>
-        <w:t xml:space="preserve"> someone put how much this will cost per unit&gt;</w:t>
-      </w:r>
-    </w:p>
-    <w:p/>
-    <w:p>
-      <w:pPr>
-        <w:pStyle w:val="Heading2"/>
-      </w:pPr>
     </w:p>
     <w:p>
       <w:pPr>
@@ -894,7 +883,6 @@
         <w:t>Environmental</w:t>
       </w:r>
     </w:p>
-    <w:p/>
     <w:p>
       <w:pPr>
         <w:pStyle w:val="ListParagraph"/>
@@ -904,21 +892,8 @@
         </w:numPr>
       </w:pPr>
       <w:r>
-        <w:t>&lt;</w:t>
+        <w:t>All efforts shall be used to make the box from recycled materials</w:t>
       </w:r>
-      <w:proofErr w:type="gramStart"/>
-      <w:r>
-        <w:t>is</w:t>
-      </w:r>
-      <w:proofErr w:type="gramEnd"/>
-      <w:r>
-        <w:t xml:space="preserve"> this environmentally friendly? I don’t think so</w:t>
-      </w:r>
-      <w:proofErr w:type="gramStart"/>
-      <w:r>
-        <w:t>?&gt;</w:t>
-      </w:r>
-      <w:proofErr w:type="gramEnd"/>
     </w:p>
     <w:p>
       <w:pPr>
@@ -928,7 +903,6 @@
         <w:t>Health and Safety</w:t>
       </w:r>
     </w:p>
-    <w:p/>
     <w:p>
       <w:pPr>
         <w:pStyle w:val="ListParagraph"/>
@@ -949,7 +923,6 @@
         <w:t>Manufacturability</w:t>
       </w:r>
     </w:p>
-    <w:p/>
     <w:p>
       <w:pPr>
         <w:pStyle w:val="ListParagraph"/>
@@ -979,13 +952,34 @@
     </w:p>
     <w:p>
       <w:pPr>
+        <w:pStyle w:val="ListParagraph"/>
+        <w:numPr>
+          <w:ilvl w:val="0"/>
+          <w:numId w:val="10"/>
+        </w:numPr>
+      </w:pPr>
+      <w:r>
+        <w:t>The box shall not exceed 1ft</w:t>
+      </w:r>
+      <w:r>
+        <w:rPr>
+          <w:vertAlign w:val="superscript"/>
+        </w:rPr>
+        <w:t>3</w:t>
+      </w:r>
+      <w:r>
+        <w:t xml:space="preserve"> in size</w:t>
+      </w:r>
+    </w:p>
+    <w:p>
+      <w:pPr>
         <w:pStyle w:val="Heading2"/>
       </w:pPr>
       <w:r>
+        <w:lastRenderedPageBreak/>
         <w:t>Operability</w:t>
       </w:r>
     </w:p>
-    <w:p/>
     <w:p>
       <w:pPr>
         <w:pStyle w:val="ListParagraph"/>
@@ -1006,7 +1000,6 @@
         <w:t>Reliability</w:t>
       </w:r>
     </w:p>
-    <w:p/>
     <w:p>
       <w:pPr>
         <w:pStyle w:val="ListParagraph"/>
@@ -1027,7 +1020,6 @@
         <w:t>Usability</w:t>
       </w:r>
     </w:p>
-    <w:p/>
     <w:p>
       <w:pPr>
         <w:pStyle w:val="ListParagraph"/>
@@ -1045,19 +1037,12 @@
     </w:p>
     <w:p>
       <w:pPr>
-        <w:pStyle w:val="ListParagraph"/>
-      </w:pPr>
-    </w:p>
-    <w:p>
-      <w:pPr>
         <w:pStyle w:val="Heading1"/>
       </w:pPr>
       <w:r>
         <w:t>Justification/Comparison Table</w:t>
       </w:r>
     </w:p>
-    <w:p/>
-    <w:p/>
     <w:p/>
     <w:tbl>
       <w:tblPr>
@@ -1154,11 +1139,28 @@
             <w:tcW w:w="2520" w:type="dxa"/>
           </w:tcPr>
           <w:p>
+            <w:pPr>
+              <w:rPr>
+                <w:sz w:val="20"/>
+                <w:szCs w:val="20"/>
+              </w:rPr>
+            </w:pPr>
             <w:r>
+              <w:rPr>
+                <w:sz w:val="20"/>
+                <w:szCs w:val="20"/>
+              </w:rPr>
               <w:t>Must be able to accurately interpret user input code</w:t>
             </w:r>
           </w:p>
-          <w:p/>
+          <w:p>
+            <w:pPr>
+              <w:rPr>
+                <w:sz w:val="20"/>
+                <w:szCs w:val="20"/>
+              </w:rPr>
+            </w:pPr>
+          </w:p>
         </w:tc>
         <w:tc>
           <w:tcPr>
@@ -1168,11 +1170,15 @@
             <w:pPr>
               <w:rPr>
                 <w:i/>
+                <w:sz w:val="20"/>
+                <w:szCs w:val="20"/>
               </w:rPr>
             </w:pPr>
             <w:r>
               <w:rPr>
                 <w:i/>
+                <w:sz w:val="20"/>
+                <w:szCs w:val="20"/>
               </w:rPr>
               <w:t>In order to consistently unlock the box, the code must be interpreted correctly</w:t>
             </w:r>
@@ -1202,12 +1208,30 @@
               <w:tabs>
                 <w:tab w:val="left" w:pos="1413"/>
               </w:tabs>
+              <w:rPr>
+                <w:sz w:val="20"/>
+                <w:szCs w:val="20"/>
+              </w:rPr>
             </w:pPr>
             <w:r>
+              <w:rPr>
+                <w:sz w:val="20"/>
+                <w:szCs w:val="20"/>
+              </w:rPr>
               <w:t>Interface with NES controller</w:t>
             </w:r>
           </w:p>
-          <w:p/>
+          <w:p>
+            <w:pPr>
+              <w:tabs>
+                <w:tab w:val="left" w:pos="1413"/>
+              </w:tabs>
+              <w:rPr>
+                <w:sz w:val="20"/>
+                <w:szCs w:val="20"/>
+              </w:rPr>
+            </w:pPr>
+          </w:p>
         </w:tc>
         <w:tc>
           <w:tcPr>
@@ -1217,11 +1241,15 @@
             <w:pPr>
               <w:rPr>
                 <w:i/>
+                <w:sz w:val="20"/>
+                <w:szCs w:val="20"/>
               </w:rPr>
             </w:pPr>
             <w:r>
               <w:rPr>
                 <w:i/>
+                <w:sz w:val="20"/>
+                <w:szCs w:val="20"/>
               </w:rPr>
               <w:t>The NES controller is the form of user input selected for unlocking the box</w:t>
             </w:r>
@@ -1251,12 +1279,30 @@
               <w:tabs>
                 <w:tab w:val="left" w:pos="1413"/>
               </w:tabs>
+              <w:rPr>
+                <w:sz w:val="20"/>
+                <w:szCs w:val="20"/>
+              </w:rPr>
             </w:pPr>
             <w:r>
+              <w:rPr>
+                <w:sz w:val="20"/>
+                <w:szCs w:val="20"/>
+              </w:rPr>
               <w:t>Display output on LCD screen</w:t>
             </w:r>
           </w:p>
-          <w:p/>
+          <w:p>
+            <w:pPr>
+              <w:tabs>
+                <w:tab w:val="left" w:pos="1413"/>
+              </w:tabs>
+              <w:rPr>
+                <w:sz w:val="20"/>
+                <w:szCs w:val="20"/>
+              </w:rPr>
+            </w:pPr>
+          </w:p>
         </w:tc>
         <w:tc>
           <w:tcPr>
@@ -1266,13 +1312,16 @@
             <w:pPr>
               <w:rPr>
                 <w:i/>
+                <w:sz w:val="20"/>
+                <w:szCs w:val="20"/>
               </w:rPr>
             </w:pPr>
             <w:r>
               <w:rPr>
                 <w:i/>
-              </w:rPr>
-              <w:lastRenderedPageBreak/>
+                <w:sz w:val="20"/>
+                <w:szCs w:val="20"/>
+              </w:rPr>
               <w:t>LCD will be used to display to the user whether input is correct</w:t>
             </w:r>
           </w:p>
@@ -1288,7 +1337,6 @@
               <w:jc w:val="center"/>
             </w:pPr>
             <w:r>
-              <w:lastRenderedPageBreak/>
               <w:t>1</w:t>
             </w:r>
           </w:p>
@@ -1298,11 +1346,28 @@
             <w:tcW w:w="2520" w:type="dxa"/>
           </w:tcPr>
           <w:p>
+            <w:pPr>
+              <w:rPr>
+                <w:sz w:val="20"/>
+                <w:szCs w:val="20"/>
+              </w:rPr>
+            </w:pPr>
             <w:r>
+              <w:rPr>
+                <w:sz w:val="20"/>
+                <w:szCs w:val="20"/>
+              </w:rPr>
               <w:t>Must operate on 12 volt regulated DC power</w:t>
             </w:r>
           </w:p>
-          <w:p/>
+          <w:p>
+            <w:pPr>
+              <w:rPr>
+                <w:sz w:val="20"/>
+                <w:szCs w:val="20"/>
+              </w:rPr>
+            </w:pPr>
+          </w:p>
         </w:tc>
         <w:tc>
           <w:tcPr>
@@ -1312,22 +1377,26 @@
             <w:pPr>
               <w:rPr>
                 <w:i/>
+                <w:sz w:val="20"/>
+                <w:szCs w:val="20"/>
               </w:rPr>
             </w:pPr>
             <w:r>
               <w:rPr>
                 <w:i/>
+                <w:sz w:val="20"/>
+                <w:szCs w:val="20"/>
               </w:rPr>
               <w:t>We already are in possession of a 12 volt wall adapter</w:t>
             </w:r>
             <w:r>
               <w:rPr>
                 <w:i/>
+                <w:sz w:val="20"/>
+                <w:szCs w:val="20"/>
               </w:rPr>
               <w:t xml:space="preserve"> which can only source 1 A of current.</w:t>
             </w:r>
-            <w:bookmarkStart w:id="0" w:name="_GoBack"/>
-            <w:bookmarkEnd w:id="0"/>
           </w:p>
         </w:tc>
       </w:tr>
@@ -1346,7 +1415,14 @@
           <w:tcPr>
             <w:tcW w:w="2520" w:type="dxa"/>
           </w:tcPr>
-          <w:p/>
+          <w:p>
+            <w:pPr>
+              <w:rPr>
+                <w:sz w:val="20"/>
+                <w:szCs w:val="20"/>
+              </w:rPr>
+            </w:pPr>
+          </w:p>
         </w:tc>
         <w:tc>
           <w:tcPr>
@@ -1356,6 +1432,8 @@
             <w:pPr>
               <w:rPr>
                 <w:i/>
+                <w:sz w:val="20"/>
+                <w:szCs w:val="20"/>
               </w:rPr>
             </w:pPr>
           </w:p>
@@ -1380,11 +1458,28 @@
             <w:tcW w:w="2520" w:type="dxa"/>
           </w:tcPr>
           <w:p>
+            <w:pPr>
+              <w:rPr>
+                <w:sz w:val="20"/>
+                <w:szCs w:val="20"/>
+              </w:rPr>
+            </w:pPr>
             <w:r>
+              <w:rPr>
+                <w:sz w:val="20"/>
+                <w:szCs w:val="20"/>
+              </w:rPr>
               <w:t>Will not cause the user harm</w:t>
             </w:r>
           </w:p>
-          <w:p/>
+          <w:p>
+            <w:pPr>
+              <w:rPr>
+                <w:sz w:val="20"/>
+                <w:szCs w:val="20"/>
+              </w:rPr>
+            </w:pPr>
+          </w:p>
         </w:tc>
         <w:tc>
           <w:tcPr>
@@ -1394,11 +1489,15 @@
             <w:pPr>
               <w:rPr>
                 <w:i/>
+                <w:sz w:val="20"/>
+                <w:szCs w:val="20"/>
               </w:rPr>
             </w:pPr>
             <w:r>
               <w:rPr>
                 <w:i/>
+                <w:sz w:val="20"/>
+                <w:szCs w:val="20"/>
               </w:rPr>
               <w:t>People won’t want to use something that hurts them</w:t>
             </w:r>
@@ -1424,11 +1523,28 @@
             <w:tcW w:w="2520" w:type="dxa"/>
           </w:tcPr>
           <w:p>
+            <w:pPr>
+              <w:rPr>
+                <w:sz w:val="20"/>
+                <w:szCs w:val="20"/>
+              </w:rPr>
+            </w:pPr>
             <w:r>
+              <w:rPr>
+                <w:sz w:val="20"/>
+                <w:szCs w:val="20"/>
+              </w:rPr>
               <w:t>The circuit will have at least 25% surface mount components</w:t>
             </w:r>
           </w:p>
-          <w:p/>
+          <w:p>
+            <w:pPr>
+              <w:rPr>
+                <w:sz w:val="20"/>
+                <w:szCs w:val="20"/>
+              </w:rPr>
+            </w:pPr>
+          </w:p>
         </w:tc>
         <w:tc>
           <w:tcPr>
@@ -1438,11 +1554,15 @@
             <w:pPr>
               <w:rPr>
                 <w:i/>
+                <w:sz w:val="20"/>
+                <w:szCs w:val="20"/>
               </w:rPr>
             </w:pPr>
             <w:r>
               <w:rPr>
                 <w:i/>
+                <w:sz w:val="20"/>
+                <w:szCs w:val="20"/>
               </w:rPr>
               <w:t>This is a requirement for practicum</w:t>
             </w:r>
@@ -1468,11 +1588,28 @@
             <w:tcW w:w="2520" w:type="dxa"/>
           </w:tcPr>
           <w:p>
+            <w:pPr>
+              <w:rPr>
+                <w:sz w:val="20"/>
+                <w:szCs w:val="20"/>
+              </w:rPr>
+            </w:pPr>
             <w:r>
+              <w:rPr>
+                <w:sz w:val="20"/>
+                <w:szCs w:val="20"/>
+              </w:rPr>
               <w:t>The circuit will fit on a 2-layer PCB with solder mask and top side silk screen</w:t>
             </w:r>
           </w:p>
-          <w:p/>
+          <w:p>
+            <w:pPr>
+              <w:rPr>
+                <w:sz w:val="20"/>
+                <w:szCs w:val="20"/>
+              </w:rPr>
+            </w:pPr>
+          </w:p>
         </w:tc>
         <w:tc>
           <w:tcPr>
@@ -1482,11 +1619,15 @@
             <w:pPr>
               <w:rPr>
                 <w:i/>
+                <w:sz w:val="20"/>
+                <w:szCs w:val="20"/>
               </w:rPr>
             </w:pPr>
             <w:r>
               <w:rPr>
                 <w:i/>
+                <w:sz w:val="20"/>
+                <w:szCs w:val="20"/>
               </w:rPr>
               <w:t>This is also a requirement for practicum</w:t>
             </w:r>
@@ -1512,11 +1653,28 @@
             <w:tcW w:w="2520" w:type="dxa"/>
           </w:tcPr>
           <w:p>
+            <w:pPr>
+              <w:rPr>
+                <w:sz w:val="20"/>
+                <w:szCs w:val="20"/>
+              </w:rPr>
+            </w:pPr>
             <w:r>
+              <w:rPr>
+                <w:sz w:val="20"/>
+                <w:szCs w:val="20"/>
+              </w:rPr>
               <w:t>Is operable by any person old enough to handle a video game controller</w:t>
             </w:r>
           </w:p>
-          <w:p/>
+          <w:p>
+            <w:pPr>
+              <w:rPr>
+                <w:sz w:val="20"/>
+                <w:szCs w:val="20"/>
+              </w:rPr>
+            </w:pPr>
+          </w:p>
         </w:tc>
         <w:tc>
           <w:tcPr>
@@ -1526,11 +1684,15 @@
             <w:pPr>
               <w:rPr>
                 <w:i/>
+                <w:sz w:val="20"/>
+                <w:szCs w:val="20"/>
               </w:rPr>
             </w:pPr>
             <w:r>
               <w:rPr>
                 <w:i/>
+                <w:sz w:val="20"/>
+                <w:szCs w:val="20"/>
               </w:rPr>
               <w:t>The interface is a simple NES controller, that most people already know how to use</w:t>
             </w:r>
@@ -1553,18 +1715,33 @@
             <w:tcW w:w="2520" w:type="dxa"/>
           </w:tcPr>
           <w:p>
+            <w:pPr>
+              <w:rPr>
+                <w:sz w:val="20"/>
+                <w:szCs w:val="20"/>
+              </w:rPr>
+            </w:pPr>
             <w:r>
+              <w:rPr>
+                <w:sz w:val="20"/>
+                <w:szCs w:val="20"/>
+              </w:rPr>
               <w:t>The average user should be able to learn how to use</w:t>
             </w:r>
             <w:r>
+              <w:rPr>
+                <w:sz w:val="20"/>
+                <w:szCs w:val="20"/>
+              </w:rPr>
               <w:t xml:space="preserve"> the product with ease</w:t>
             </w:r>
           </w:p>
           <w:p>
             <w:pPr>
-              <w:tabs>
-                <w:tab w:val="left" w:pos="484"/>
-              </w:tabs>
+              <w:rPr>
+                <w:sz w:val="20"/>
+                <w:szCs w:val="20"/>
+              </w:rPr>
             </w:pPr>
           </w:p>
         </w:tc>
@@ -1576,17 +1753,23 @@
             <w:pPr>
               <w:rPr>
                 <w:i/>
+                <w:sz w:val="20"/>
+                <w:szCs w:val="20"/>
               </w:rPr>
             </w:pPr>
             <w:r>
               <w:rPr>
                 <w:i/>
+                <w:sz w:val="20"/>
+                <w:szCs w:val="20"/>
               </w:rPr>
               <w:t>The s</w:t>
             </w:r>
             <w:r>
               <w:rPr>
                 <w:i/>
+                <w:sz w:val="20"/>
+                <w:szCs w:val="20"/>
               </w:rPr>
               <w:t>implicity of the user interface will allow the user to intuitively know how to operate the lock box.</w:t>
             </w:r>
@@ -1660,6 +1843,7 @@
       <w:dataBinding w:prefixMappings="xmlns:ns0='http://schemas.openxmlformats.org/package/2006/metadata/core-properties' xmlns:ns1='http://purl.org/dc/elements/1.1/'" w:xpath="/ns0:coreProperties[1]/ns1:title[1]" w:storeItemID="{6C3C8BC8-F283-45AE-878A-BAB7291924A1}"/>
       <w:text/>
     </w:sdtPr>
+    <w:sdtEndPr/>
     <w:sdtContent>
       <w:p>
         <w:pPr>
@@ -1689,9 +1873,6 @@
       </w:rPr>
       <w:alias w:val="Date"/>
       <w:id w:val="77547044"/>
-      <w:placeholder>
-        <w:docPart w:val="15D1CD813151AE44927E54035A5B097D"/>
-      </w:placeholder>
       <w:dataBinding w:prefixMappings="xmlns:ns0='http://schemas.microsoft.com/office/2006/coverPageProps'" w:xpath="/ns0:CoverPageProperties[1]/ns0:PublishDate[1]" w:storeItemID="{55AF091B-3C7A-41E3-B477-F2FDAA23CFDA}"/>
       <w:date w:fullDate="2014-10-27T00:00:00Z">
         <w:dateFormat w:val="MMMM d, yyyy"/>
@@ -1700,6 +1881,7 @@
         <w:calendar w:val="gregorian"/>
       </w:date>
     </w:sdtPr>
+    <w:sdtEndPr/>
     <w:sdtContent>
       <w:p>
         <w:pPr>
@@ -1757,12 +1939,10 @@
           </w:rPr>
           <w:alias w:val="Title"/>
           <w:id w:val="171999519"/>
-          <w:placeholder>
-            <w:docPart w:val="AA4B56774744974F87B45FB14CF8175F"/>
-          </w:placeholder>
           <w:dataBinding w:prefixMappings="xmlns:ns0='http://schemas.openxmlformats.org/package/2006/metadata/core-properties' xmlns:ns1='http://purl.org/dc/elements/1.1/'" w:xpath="/ns0:coreProperties[1]/ns1:title[1]" w:storeItemID="{6C3C8BC8-F283-45AE-878A-BAB7291924A1}"/>
           <w:text/>
         </w:sdtPr>
+        <w:sdtEndPr/>
         <w:sdtContent>
           <w:tc>
             <w:tcPr>
@@ -3811,68 +3991,13 @@
 </file>
 
 <file path=word/glossary/document.xml><?xml version="1.0" encoding="utf-8"?>
-<w:glossaryDocument xmlns:wpc="http://schemas.microsoft.com/office/word/2010/wordprocessingCanvas" xmlns:mo="http://schemas.microsoft.com/office/mac/office/2008/main" xmlns:mc="http://schemas.openxmlformats.org/markup-compatibility/2006" xmlns:mv="urn:schemas-microsoft-com:mac:vml" xmlns:o="urn:schemas-microsoft-com:office:office" xmlns:r="http://schemas.openxmlformats.org/officeDocument/2006/relationships" xmlns:m="http://schemas.openxmlformats.org/officeDocument/2006/math" xmlns:v="urn:schemas-microsoft-com:vml" xmlns:wp14="http://schemas.microsoft.com/office/word/2010/wordprocessingDrawing" xmlns:wp="http://schemas.openxmlformats.org/drawingml/2006/wordprocessingDrawing" xmlns:w10="urn:schemas-microsoft-com:office:word" xmlns:w="http://schemas.openxmlformats.org/wordprocessingml/2006/main" xmlns:w14="http://schemas.microsoft.com/office/word/2010/wordml" xmlns:wpg="http://schemas.microsoft.com/office/word/2010/wordprocessingGroup" xmlns:wpi="http://schemas.microsoft.com/office/word/2010/wordprocessingInk" xmlns:wne="http://schemas.microsoft.com/office/word/2006/wordml" xmlns:wps="http://schemas.microsoft.com/office/word/2010/wordprocessingShape" mc:Ignorable="w14 wp14">
-  <w:docParts>
-    <w:docPart>
-      <w:docPartPr>
-        <w:name w:val="283C798CBC19DE428BBF2AA4B52C53DD"/>
-        <w:category>
-          <w:name w:val="General"/>
-          <w:gallery w:val="placeholder"/>
-        </w:category>
-        <w:types>
-          <w:type w:val="bbPlcHdr"/>
-        </w:types>
-        <w:behaviors>
-          <w:behavior w:val="content"/>
-        </w:behaviors>
-        <w:guid w:val="{35B22936-B799-F946-92DC-E724F5677377}"/>
-      </w:docPartPr>
-      <w:docPartBody>
-        <w:p>
-          <w:pPr>
-            <w:pStyle w:val="283C798CBC19DE428BBF2AA4B52C53DD"/>
-          </w:pPr>
-          <w:r>
-            <w:t>[Type the document title]</w:t>
-          </w:r>
-        </w:p>
-      </w:docPartBody>
-    </w:docPart>
-    <w:docPart>
-      <w:docPartPr>
-        <w:name w:val="15D1CD813151AE44927E54035A5B097D"/>
-        <w:category>
-          <w:name w:val="General"/>
-          <w:gallery w:val="placeholder"/>
-        </w:category>
-        <w:types>
-          <w:type w:val="bbPlcHdr"/>
-        </w:types>
-        <w:behaviors>
-          <w:behavior w:val="content"/>
-        </w:behaviors>
-        <w:guid w:val="{2F48CAF2-7BFA-E642-820E-7BBE683A6E91}"/>
-      </w:docPartPr>
-      <w:docPartBody>
-        <w:p>
-          <w:pPr>
-            <w:pStyle w:val="15D1CD813151AE44927E54035A5B097D"/>
-          </w:pPr>
-          <w:r>
-            <w:t>[Pick the date]</w:t>
-          </w:r>
-        </w:p>
-      </w:docPartBody>
-    </w:docPart>
-  </w:docParts>
-</w:glossaryDocument>
+<w:glossaryDocument xmlns:wpc="http://schemas.microsoft.com/office/word/2010/wordprocessingCanvas" xmlns:mo="http://schemas.microsoft.com/office/mac/office/2008/main" xmlns:mc="http://schemas.openxmlformats.org/markup-compatibility/2006" xmlns:mv="urn:schemas-microsoft-com:mac:vml" xmlns:o="urn:schemas-microsoft-com:office:office" xmlns:r="http://schemas.openxmlformats.org/officeDocument/2006/relationships" xmlns:m="http://schemas.openxmlformats.org/officeDocument/2006/math" xmlns:v="urn:schemas-microsoft-com:vml" xmlns:wp14="http://schemas.microsoft.com/office/word/2010/wordprocessingDrawing" xmlns:wp="http://schemas.openxmlformats.org/drawingml/2006/wordprocessingDrawing" xmlns:w10="urn:schemas-microsoft-com:office:word" xmlns:w="http://schemas.openxmlformats.org/wordprocessingml/2006/main" xmlns:w14="http://schemas.microsoft.com/office/word/2010/wordml" xmlns:wpg="http://schemas.microsoft.com/office/word/2010/wordprocessingGroup" xmlns:wpi="http://schemas.microsoft.com/office/word/2010/wordprocessingInk" xmlns:wne="http://schemas.microsoft.com/office/word/2006/wordml" xmlns:wps="http://schemas.microsoft.com/office/word/2010/wordprocessingShape" mc:Ignorable="w14 wp14"/>
 </file>
 
 <file path=word/glossary/fontTable.xml><?xml version="1.0" encoding="utf-8"?>
 <w:fonts xmlns:mc="http://schemas.openxmlformats.org/markup-compatibility/2006" xmlns:r="http://schemas.openxmlformats.org/officeDocument/2006/relationships" xmlns:w="http://schemas.openxmlformats.org/wordprocessingml/2006/main" xmlns:w14="http://schemas.microsoft.com/office/word/2010/wordml" mc:Ignorable="w14">
   <w:font w:name="Symbol">
-    <w:panose1 w:val="02000500000000000000"/>
+    <w:panose1 w:val="00000000000000000000"/>
     <w:charset w:val="02"/>
     <w:family w:val="auto"/>
     <w:pitch w:val="variable"/>
@@ -3967,6 +4092,7 @@
     <w:rsidRoot w:val="00132B0E"/>
     <w:rsid w:val="00106046"/>
     <w:rsid w:val="00132B0E"/>
+    <w:rsid w:val="0052331E"/>
     <w:rsid w:val="0078650A"/>
     <w:rsid w:val="008C173A"/>
     <w:rsid w:val="00B55E87"/>
@@ -4755,7 +4881,7 @@
 </file>
 
 <file path=customXml/itemProps2.xml><?xml version="1.0" encoding="utf-8"?>
-<ds:datastoreItem xmlns:ds="http://schemas.openxmlformats.org/officeDocument/2006/customXml" ds:itemID="{717C1640-B9A2-F24A-85E6-DBECBAD5C053}">
+<ds:datastoreItem xmlns:ds="http://schemas.openxmlformats.org/officeDocument/2006/customXml" ds:itemID="{B5CF89C4-3F5F-9346-99BC-7A1FE5CABD40}">
   <ds:schemaRefs>
     <ds:schemaRef ds:uri="http://schemas.openxmlformats.org/officeDocument/2006/bibliography"/>
   </ds:schemaRefs>

</xml_diff>

<commit_message>
Minor changes and suggestions
Used track changes and comments to identify my ideas and make it easy
to accept or reject. Made a few comments and observations  to make
marketing and engineering requirements a bit more different.
</commit_message>
<xml_diff>
--- a/411_assignments/PracticumPDS.docx
+++ b/411_assignments/PracticumPDS.docx
@@ -1,6 +1,6 @@
 
 <file path=word/document.xml><?xml version="1.0" encoding="utf-8"?>
-<w:document xmlns:wpc="http://schemas.microsoft.com/office/word/2010/wordprocessingCanvas" xmlns:mo="http://schemas.microsoft.com/office/mac/office/2008/main" xmlns:mc="http://schemas.openxmlformats.org/markup-compatibility/2006" xmlns:mv="urn:schemas-microsoft-com:mac:vml" xmlns:o="urn:schemas-microsoft-com:office:office" xmlns:r="http://schemas.openxmlformats.org/officeDocument/2006/relationships" xmlns:m="http://schemas.openxmlformats.org/officeDocument/2006/math" xmlns:v="urn:schemas-microsoft-com:vml" xmlns:wp14="http://schemas.microsoft.com/office/word/2010/wordprocessingDrawing" xmlns:wp="http://schemas.openxmlformats.org/drawingml/2006/wordprocessingDrawing" xmlns:w10="urn:schemas-microsoft-com:office:word" xmlns:w="http://schemas.openxmlformats.org/wordprocessingml/2006/main" xmlns:w14="http://schemas.microsoft.com/office/word/2010/wordml" xmlns:wpg="http://schemas.microsoft.com/office/word/2010/wordprocessingGroup" xmlns:wpi="http://schemas.microsoft.com/office/word/2010/wordprocessingInk" xmlns:wne="http://schemas.microsoft.com/office/word/2006/wordml" xmlns:wps="http://schemas.microsoft.com/office/word/2010/wordprocessingShape" mc:Ignorable="w14 wp14 mv">
+<w:document xmlns:wpc="http://schemas.microsoft.com/office/word/2010/wordprocessingCanvas" xmlns:mc="http://schemas.openxmlformats.org/markup-compatibility/2006" xmlns:o="urn:schemas-microsoft-com:office:office" xmlns:r="http://schemas.openxmlformats.org/officeDocument/2006/relationships" xmlns:m="http://schemas.openxmlformats.org/officeDocument/2006/math" xmlns:v="urn:schemas-microsoft-com:vml" xmlns:wp14="http://schemas.microsoft.com/office/word/2010/wordprocessingDrawing" xmlns:wp="http://schemas.openxmlformats.org/drawingml/2006/wordprocessingDrawing" xmlns:w10="urn:schemas-microsoft-com:office:word" xmlns:w="http://schemas.openxmlformats.org/wordprocessingml/2006/main" xmlns:w14="http://schemas.microsoft.com/office/word/2010/wordml" xmlns:wpg="http://schemas.microsoft.com/office/word/2010/wordprocessingGroup" xmlns:wpi="http://schemas.microsoft.com/office/word/2010/wordprocessingInk" xmlns:wne="http://schemas.microsoft.com/office/word/2006/wordml" xmlns:wps="http://schemas.microsoft.com/office/word/2010/wordprocessingShape" mc:Ignorable="w14 wp14">
   <w:body>
     <w:sdt>
       <w:sdtPr>
@@ -232,17 +232,8 @@
                           <w:rFonts w:asciiTheme="majorHAnsi" w:hAnsiTheme="majorHAnsi"/>
                           <w:color w:val="808080" w:themeColor="background1" w:themeShade="80"/>
                         </w:rPr>
-                        <w:t xml:space="preserve"> </w:t>
+                        <w:t xml:space="preserve"> Akhter</w:t>
                       </w:r>
-                      <w:proofErr w:type="spellStart"/>
-                      <w:r>
-                        <w:rPr>
-                          <w:rFonts w:asciiTheme="majorHAnsi" w:hAnsiTheme="majorHAnsi"/>
-                          <w:color w:val="808080" w:themeColor="background1" w:themeShade="80"/>
-                        </w:rPr>
-                        <w:t>Akhter</w:t>
-                      </w:r>
-                      <w:proofErr w:type="spellEnd"/>
                     </w:p>
                   </w:txbxContent>
                 </v:textbox>
@@ -269,7 +260,7 @@
             </w:rPr>
             <w:pict w14:anchorId="76F65DBD">
               <v:group id="_x0000_s1033" style="position:absolute;margin-left:424.8pt;margin-top:64.8pt;width:187.55pt;height:61.25pt;z-index:251664384;mso-position-horizontal-relative:page;mso-position-vertical-relative:page" coordorigin="8474,1342" coordsize="3751,1225">
-                <v:shapetype id="_x0000_t202" coordsize="21600,21600" o:spt="202" path="m0,0l0,21600,21600,21600,21600,0xe">
+                <v:shapetype id="_x0000_t202" coordsize="21600,21600" o:spt="202" path="m,l,21600r21600,l21600,xe">
                   <v:stroke joinstyle="miter"/>
                   <v:path gradientshapeok="t" o:connecttype="rect"/>
                 </v:shapetype>
@@ -328,7 +319,7 @@
                     </w:txbxContent>
                   </v:textbox>
                 </v:shape>
-                <v:shapetype id="_x0000_t32" coordsize="21600,21600" o:spt="32" o:oned="t" path="m0,0l21600,21600e" filled="f">
+                <v:shapetype id="_x0000_t32" coordsize="21600,21600" o:spt="32" o:oned="t" path="m,l21600,21600e" filled="f">
                   <v:path arrowok="t" fillok="f" o:connecttype="none"/>
                   <o:lock v:ext="edit" shapetype="t"/>
                 </v:shapetype>
@@ -619,11 +610,21 @@
           <w:r>
             <w:t xml:space="preserve">Be powered by a </w:t>
           </w:r>
-          <w:r>
-            <w:t>12V/1A</w:t>
-          </w:r>
+          <w:commentRangeStart w:id="0"/>
+          <w:del w:id="1" w:author="LUIS SANTIAGO" w:date="2014-10-25T11:28:00Z">
+            <w:r>
+              <w:delText>12V/1A</w:delText>
+            </w:r>
+          </w:del>
           <w:r>
             <w:t xml:space="preserve"> </w:t>
+          </w:r>
+          <w:commentRangeEnd w:id="0"/>
+          <w:r>
+            <w:rPr>
+              <w:rStyle w:val="CommentReference"/>
+            </w:rPr>
+            <w:commentReference w:id="0"/>
           </w:r>
           <w:r>
             <w:t>wall adaptor</w:t>
@@ -638,7 +639,25 @@
             </w:numPr>
           </w:pPr>
           <w:r>
-            <w:t>Have an LCD for user feedback</w:t>
+            <w:t xml:space="preserve">Have </w:t>
+          </w:r>
+          <w:ins w:id="2" w:author="LUIS SANTIAGO" w:date="2014-10-25T11:29:00Z">
+            <w:r>
+              <w:t xml:space="preserve">visual feedback to user. </w:t>
+            </w:r>
+          </w:ins>
+          <w:commentRangeStart w:id="3"/>
+          <w:del w:id="4" w:author="LUIS SANTIAGO" w:date="2014-10-25T11:29:00Z">
+            <w:r>
+              <w:delText>an LCD for user feedback</w:delText>
+            </w:r>
+          </w:del>
+          <w:commentRangeEnd w:id="3"/>
+          <w:r>
+            <w:rPr>
+              <w:rStyle w:val="CommentReference"/>
+            </w:rPr>
+            <w:commentReference w:id="3"/>
           </w:r>
         </w:p>
         <w:p>
@@ -662,7 +681,21 @@
             </w:numPr>
           </w:pPr>
           <w:r>
-            <w:t>Use an NES controller for user input</w:t>
+            <w:t xml:space="preserve">Use an </w:t>
+          </w:r>
+          <w:commentRangeStart w:id="5"/>
+          <w:r>
+            <w:t>NES</w:t>
+          </w:r>
+          <w:commentRangeEnd w:id="5"/>
+          <w:r>
+            <w:rPr>
+              <w:rStyle w:val="CommentReference"/>
+            </w:rPr>
+            <w:commentReference w:id="5"/>
+          </w:r>
+          <w:r>
+            <w:t xml:space="preserve"> controller for user input</w:t>
           </w:r>
         </w:p>
         <w:p>
@@ -676,6 +709,60 @@
           <w:r>
             <w:t>Follow design specifications laid out by practicum rules</w:t>
           </w:r>
+        </w:p>
+        <w:p>
+          <w:pPr>
+            <w:pStyle w:val="ListParagraph"/>
+            <w:numPr>
+              <w:ilvl w:val="0"/>
+              <w:numId w:val="13"/>
+            </w:numPr>
+          </w:pPr>
+          <w:commentRangeStart w:id="6"/>
+          <w:ins w:id="7" w:author="LUIS SANTIAGO" w:date="2014-10-25T11:36:00Z">
+            <w:r>
+              <w:t xml:space="preserve">Basic operation </w:t>
+            </w:r>
+          </w:ins>
+          <w:ins w:id="8" w:author="LUIS SANTIAGO" w:date="2014-10-25T11:37:00Z">
+            <w:r>
+              <w:t xml:space="preserve">must </w:t>
+            </w:r>
+          </w:ins>
+          <w:ins w:id="9" w:author="LUIS SANTIAGO" w:date="2014-10-25T11:36:00Z">
+            <w:r>
+              <w:t>be</w:t>
+            </w:r>
+          </w:ins>
+          <w:ins w:id="10" w:author="LUIS SANTIAGO" w:date="2014-10-25T11:38:00Z">
+            <w:r>
+              <w:t xml:space="preserve"> easy,</w:t>
+            </w:r>
+          </w:ins>
+          <w:ins w:id="11" w:author="LUIS SANTIAGO" w:date="2014-10-25T11:36:00Z">
+            <w:r>
+              <w:t xml:space="preserve"> intuitive</w:t>
+            </w:r>
+          </w:ins>
+          <w:ins w:id="12" w:author="LUIS SANTIAGO" w:date="2014-10-25T11:37:00Z">
+            <w:r>
+              <w:t xml:space="preserve"> or interactive</w:t>
+            </w:r>
+          </w:ins>
+          <w:ins w:id="13" w:author="LUIS SANTIAGO" w:date="2014-10-25T11:36:00Z">
+            <w:r>
+              <w:t>.</w:t>
+            </w:r>
+          </w:ins>
+          <w:commentRangeEnd w:id="6"/>
+          <w:ins w:id="14" w:author="LUIS SANTIAGO" w:date="2014-10-25T11:37:00Z">
+            <w:r>
+              <w:rPr>
+                <w:rStyle w:val="CommentReference"/>
+              </w:rPr>
+              <w:commentReference w:id="6"/>
+            </w:r>
+          </w:ins>
         </w:p>
         <w:p>
           <w:pPr>
@@ -733,8 +820,6 @@
       <w:r>
         <w:t>a back up battery</w:t>
       </w:r>
-      <w:bookmarkStart w:id="0" w:name="_GoBack"/>
-      <w:bookmarkEnd w:id="0"/>
     </w:p>
     <w:p>
       <w:pPr>
@@ -965,6 +1050,7 @@
         </w:numPr>
       </w:pPr>
       <w:r>
+        <w:lastRenderedPageBreak/>
         <w:t>The box shall not exceed 1ft</w:t>
       </w:r>
       <w:r>
@@ -982,7 +1068,6 @@
         <w:pStyle w:val="Heading2"/>
       </w:pPr>
       <w:r>
-        <w:lastRenderedPageBreak/>
         <w:t>Operability</w:t>
       </w:r>
     </w:p>
@@ -1769,6 +1854,7 @@
                 <w:sz w:val="20"/>
                 <w:szCs w:val="20"/>
               </w:rPr>
+              <w:lastRenderedPageBreak/>
               <w:t>The s</w:t>
             </w:r>
             <w:r>
@@ -1785,8 +1871,8 @@
     </w:tbl>
     <w:p/>
     <w:sectPr>
-      <w:headerReference w:type="default" r:id="rId10"/>
-      <w:headerReference w:type="first" r:id="rId11"/>
+      <w:headerReference w:type="default" r:id="rId11"/>
+      <w:headerReference w:type="first" r:id="rId12"/>
       <w:pgSz w:w="12240" w:h="15840"/>
       <w:pgMar w:top="1440" w:right="1440" w:bottom="1440" w:left="1440" w:header="720" w:footer="720" w:gutter="0"/>
       <w:cols w:space="720"/>
@@ -1796,8 +1882,90 @@
 </w:document>
 </file>
 
+<file path=word/comments.xml><?xml version="1.0" encoding="utf-8"?>
+<w:comments xmlns:wpc="http://schemas.microsoft.com/office/word/2010/wordprocessingCanvas" xmlns:mc="http://schemas.openxmlformats.org/markup-compatibility/2006" xmlns:o="urn:schemas-microsoft-com:office:office" xmlns:r="http://schemas.openxmlformats.org/officeDocument/2006/relationships" xmlns:m="http://schemas.openxmlformats.org/officeDocument/2006/math" xmlns:v="urn:schemas-microsoft-com:vml" xmlns:wp14="http://schemas.microsoft.com/office/word/2010/wordprocessingDrawing" xmlns:wp="http://schemas.openxmlformats.org/drawingml/2006/wordprocessingDrawing" xmlns:w10="urn:schemas-microsoft-com:office:word" xmlns:w="http://schemas.openxmlformats.org/wordprocessingml/2006/main" xmlns:w14="http://schemas.microsoft.com/office/word/2010/wordml" xmlns:wpg="http://schemas.microsoft.com/office/word/2010/wordprocessingGroup" xmlns:wpi="http://schemas.microsoft.com/office/word/2010/wordprocessingInk" xmlns:wne="http://schemas.microsoft.com/office/word/2006/wordml" xmlns:wps="http://schemas.microsoft.com/office/word/2010/wordprocessingShape" mc:Ignorable="w14 wp14">
+  <w:comment w:id="0" w:author="LUIS SANTIAGO" w:date="2014-10-25T11:42:00Z" w:initials="LS">
+    <w:p>
+      <w:pPr>
+        <w:pStyle w:val="CommentText"/>
+      </w:pPr>
+      <w:r>
+        <w:rPr>
+          <w:rStyle w:val="CommentReference"/>
+        </w:rPr>
+        <w:annotationRef/>
+      </w:r>
+      <w:r>
+        <w:t xml:space="preserve"> Technical/ too Specific</w:t>
+      </w:r>
+    </w:p>
+  </w:comment>
+  <w:comment w:id="3" w:author="LUIS SANTIAGO" w:date="2014-10-25T11:42:00Z" w:initials="LS">
+    <w:p>
+      <w:pPr>
+        <w:pStyle w:val="CommentText"/>
+      </w:pPr>
+      <w:r>
+        <w:rPr>
+          <w:rStyle w:val="CommentReference"/>
+        </w:rPr>
+        <w:annotationRef/>
+      </w:r>
+      <w:r>
+        <w:t>Acronym and too technology Specific for marketing</w:t>
+      </w:r>
+    </w:p>
+  </w:comment>
+  <w:comment w:id="5" w:author="LUIS SANTIAGO" w:date="2014-10-25T11:42:00Z" w:initials="LS">
+    <w:p>
+      <w:pPr>
+        <w:pStyle w:val="CommentText"/>
+      </w:pPr>
+      <w:r>
+        <w:rPr>
+          <w:rStyle w:val="CommentReference"/>
+        </w:rPr>
+        <w:annotationRef/>
+      </w:r>
+      <w:r>
+        <w:t>I will keep it specific</w:t>
+      </w:r>
+    </w:p>
+  </w:comment>
+  <w:comment w:id="6" w:author="LUIS SANTIAGO" w:date="2014-10-25T11:42:00Z" w:initials="LS">
+    <w:p>
+      <w:pPr>
+        <w:pStyle w:val="CommentText"/>
+      </w:pPr>
+      <w:r>
+        <w:rPr>
+          <w:rStyle w:val="CommentReference"/>
+        </w:rPr>
+        <w:annotationRef/>
+      </w:r>
+      <w:r>
+        <w:t xml:space="preserve">Could be must or should. Will provide a value for the last row on the table. NOTE: If we leave this change table MUST </w:t>
+      </w:r>
+      <w:proofErr w:type="gramStart"/>
+      <w:r>
+        <w:t>change  by</w:t>
+      </w:r>
+      <w:proofErr w:type="gramEnd"/>
+      <w:r>
+        <w:t xml:space="preserve"> one (any value after </w:t>
+      </w:r>
+      <w:r>
+        <w:t>5).</w:t>
+      </w:r>
+      <w:bookmarkStart w:id="15" w:name="_GoBack"/>
+      <w:bookmarkEnd w:id="15"/>
+    </w:p>
+  </w:comment>
+</w:comments>
+</file>
+
 <file path=word/endnotes.xml><?xml version="1.0" encoding="utf-8"?>
-<w:endnotes xmlns:wpc="http://schemas.microsoft.com/office/word/2010/wordprocessingCanvas" xmlns:mo="http://schemas.microsoft.com/office/mac/office/2008/main" xmlns:mc="http://schemas.openxmlformats.org/markup-compatibility/2006" xmlns:mv="urn:schemas-microsoft-com:mac:vml" xmlns:o="urn:schemas-microsoft-com:office:office" xmlns:r="http://schemas.openxmlformats.org/officeDocument/2006/relationships" xmlns:m="http://schemas.openxmlformats.org/officeDocument/2006/math" xmlns:v="urn:schemas-microsoft-com:vml" xmlns:wp14="http://schemas.microsoft.com/office/word/2010/wordprocessingDrawing" xmlns:wp="http://schemas.openxmlformats.org/drawingml/2006/wordprocessingDrawing" xmlns:w10="urn:schemas-microsoft-com:office:word" xmlns:w="http://schemas.openxmlformats.org/wordprocessingml/2006/main" xmlns:w14="http://schemas.microsoft.com/office/word/2010/wordml" xmlns:wpg="http://schemas.microsoft.com/office/word/2010/wordprocessingGroup" xmlns:wpi="http://schemas.microsoft.com/office/word/2010/wordprocessingInk" xmlns:wne="http://schemas.microsoft.com/office/word/2006/wordml" xmlns:wps="http://schemas.microsoft.com/office/word/2010/wordprocessingShape" mc:Ignorable="w14 wp14 mv">
+<w:endnotes xmlns:wpc="http://schemas.microsoft.com/office/word/2010/wordprocessingCanvas" xmlns:mc="http://schemas.openxmlformats.org/markup-compatibility/2006" xmlns:o="urn:schemas-microsoft-com:office:office" xmlns:r="http://schemas.openxmlformats.org/officeDocument/2006/relationships" xmlns:m="http://schemas.openxmlformats.org/officeDocument/2006/math" xmlns:v="urn:schemas-microsoft-com:vml" xmlns:wp14="http://schemas.microsoft.com/office/word/2010/wordprocessingDrawing" xmlns:wp="http://schemas.openxmlformats.org/drawingml/2006/wordprocessingDrawing" xmlns:w10="urn:schemas-microsoft-com:office:word" xmlns:w="http://schemas.openxmlformats.org/wordprocessingml/2006/main" xmlns:w14="http://schemas.microsoft.com/office/word/2010/wordml" xmlns:wpg="http://schemas.microsoft.com/office/word/2010/wordprocessingGroup" xmlns:wpi="http://schemas.microsoft.com/office/word/2010/wordprocessingInk" xmlns:wne="http://schemas.microsoft.com/office/word/2006/wordml" xmlns:wps="http://schemas.microsoft.com/office/word/2010/wordprocessingShape" mc:Ignorable="w14 wp14">
   <w:endnote w:type="separator" w:id="-1">
     <w:p>
       <w:r>
@@ -1816,7 +1984,7 @@
 </file>
 
 <file path=word/footnotes.xml><?xml version="1.0" encoding="utf-8"?>
-<w:footnotes xmlns:wpc="http://schemas.microsoft.com/office/word/2010/wordprocessingCanvas" xmlns:mo="http://schemas.microsoft.com/office/mac/office/2008/main" xmlns:mc="http://schemas.openxmlformats.org/markup-compatibility/2006" xmlns:mv="urn:schemas-microsoft-com:mac:vml" xmlns:o="urn:schemas-microsoft-com:office:office" xmlns:r="http://schemas.openxmlformats.org/officeDocument/2006/relationships" xmlns:m="http://schemas.openxmlformats.org/officeDocument/2006/math" xmlns:v="urn:schemas-microsoft-com:vml" xmlns:wp14="http://schemas.microsoft.com/office/word/2010/wordprocessingDrawing" xmlns:wp="http://schemas.openxmlformats.org/drawingml/2006/wordprocessingDrawing" xmlns:w10="urn:schemas-microsoft-com:office:word" xmlns:w="http://schemas.openxmlformats.org/wordprocessingml/2006/main" xmlns:w14="http://schemas.microsoft.com/office/word/2010/wordml" xmlns:wpg="http://schemas.microsoft.com/office/word/2010/wordprocessingGroup" xmlns:wpi="http://schemas.microsoft.com/office/word/2010/wordprocessingInk" xmlns:wne="http://schemas.microsoft.com/office/word/2006/wordml" xmlns:wps="http://schemas.microsoft.com/office/word/2010/wordprocessingShape" mc:Ignorable="w14 wp14 mv">
+<w:footnotes xmlns:wpc="http://schemas.microsoft.com/office/word/2010/wordprocessingCanvas" xmlns:mc="http://schemas.openxmlformats.org/markup-compatibility/2006" xmlns:o="urn:schemas-microsoft-com:office:office" xmlns:r="http://schemas.openxmlformats.org/officeDocument/2006/relationships" xmlns:m="http://schemas.openxmlformats.org/officeDocument/2006/math" xmlns:v="urn:schemas-microsoft-com:vml" xmlns:wp14="http://schemas.microsoft.com/office/word/2010/wordprocessingDrawing" xmlns:wp="http://schemas.openxmlformats.org/drawingml/2006/wordprocessingDrawing" xmlns:w10="urn:schemas-microsoft-com:office:word" xmlns:w="http://schemas.openxmlformats.org/wordprocessingml/2006/main" xmlns:w14="http://schemas.microsoft.com/office/word/2010/wordml" xmlns:wpg="http://schemas.microsoft.com/office/word/2010/wordprocessingGroup" xmlns:wpi="http://schemas.microsoft.com/office/word/2010/wordprocessingInk" xmlns:wne="http://schemas.microsoft.com/office/word/2006/wordml" xmlns:wps="http://schemas.microsoft.com/office/word/2010/wordprocessingShape" mc:Ignorable="w14 wp14">
   <w:footnote w:type="separator" w:id="-1">
     <w:p>
       <w:r>
@@ -1835,7 +2003,7 @@
 </file>
 
 <file path=word/header1.xml><?xml version="1.0" encoding="utf-8"?>
-<w:hdr xmlns:wpc="http://schemas.microsoft.com/office/word/2010/wordprocessingCanvas" xmlns:mo="http://schemas.microsoft.com/office/mac/office/2008/main" xmlns:mc="http://schemas.openxmlformats.org/markup-compatibility/2006" xmlns:mv="urn:schemas-microsoft-com:mac:vml" xmlns:o="urn:schemas-microsoft-com:office:office" xmlns:r="http://schemas.openxmlformats.org/officeDocument/2006/relationships" xmlns:m="http://schemas.openxmlformats.org/officeDocument/2006/math" xmlns:v="urn:schemas-microsoft-com:vml" xmlns:wp14="http://schemas.microsoft.com/office/word/2010/wordprocessingDrawing" xmlns:wp="http://schemas.openxmlformats.org/drawingml/2006/wordprocessingDrawing" xmlns:w10="urn:schemas-microsoft-com:office:word" xmlns:w="http://schemas.openxmlformats.org/wordprocessingml/2006/main" xmlns:w14="http://schemas.microsoft.com/office/word/2010/wordml" xmlns:wpg="http://schemas.microsoft.com/office/word/2010/wordprocessingGroup" xmlns:wpi="http://schemas.microsoft.com/office/word/2010/wordprocessingInk" xmlns:wne="http://schemas.microsoft.com/office/word/2006/wordml" xmlns:wps="http://schemas.microsoft.com/office/word/2010/wordprocessingShape" mc:Ignorable="w14 wp14">
+<w:hdr xmlns:wpc="http://schemas.microsoft.com/office/word/2010/wordprocessingCanvas" xmlns:mc="http://schemas.openxmlformats.org/markup-compatibility/2006" xmlns:o="urn:schemas-microsoft-com:office:office" xmlns:r="http://schemas.openxmlformats.org/officeDocument/2006/relationships" xmlns:m="http://schemas.openxmlformats.org/officeDocument/2006/math" xmlns:v="urn:schemas-microsoft-com:vml" xmlns:wp14="http://schemas.microsoft.com/office/word/2010/wordprocessingDrawing" xmlns:wp="http://schemas.openxmlformats.org/drawingml/2006/wordprocessingDrawing" xmlns:w10="urn:schemas-microsoft-com:office:word" xmlns:w="http://schemas.openxmlformats.org/wordprocessingml/2006/main" xmlns:w14="http://schemas.microsoft.com/office/word/2010/wordml" xmlns:wpg="http://schemas.microsoft.com/office/word/2010/wordprocessingGroup" xmlns:wpi="http://schemas.microsoft.com/office/word/2010/wordprocessingInk" xmlns:wne="http://schemas.microsoft.com/office/word/2006/wordml" xmlns:wps="http://schemas.microsoft.com/office/word/2010/wordprocessingShape" mc:Ignorable="w14 wp14">
   <w:sdt>
     <w:sdtPr>
       <w:rPr>
@@ -1916,7 +2084,7 @@
 </file>
 
 <file path=word/header2.xml><?xml version="1.0" encoding="utf-8"?>
-<w:hdr xmlns:wpc="http://schemas.microsoft.com/office/word/2010/wordprocessingCanvas" xmlns:mo="http://schemas.microsoft.com/office/mac/office/2008/main" xmlns:mc="http://schemas.openxmlformats.org/markup-compatibility/2006" xmlns:mv="urn:schemas-microsoft-com:mac:vml" xmlns:o="urn:schemas-microsoft-com:office:office" xmlns:r="http://schemas.openxmlformats.org/officeDocument/2006/relationships" xmlns:m="http://schemas.openxmlformats.org/officeDocument/2006/math" xmlns:v="urn:schemas-microsoft-com:vml" xmlns:wp14="http://schemas.microsoft.com/office/word/2010/wordprocessingDrawing" xmlns:wp="http://schemas.openxmlformats.org/drawingml/2006/wordprocessingDrawing" xmlns:w10="urn:schemas-microsoft-com:office:word" xmlns:w="http://schemas.openxmlformats.org/wordprocessingml/2006/main" xmlns:w14="http://schemas.microsoft.com/office/word/2010/wordml" xmlns:wpg="http://schemas.microsoft.com/office/word/2010/wordprocessingGroup" xmlns:wpi="http://schemas.microsoft.com/office/word/2010/wordprocessingInk" xmlns:wne="http://schemas.microsoft.com/office/word/2006/wordml" xmlns:wps="http://schemas.microsoft.com/office/word/2010/wordprocessingShape" mc:Ignorable="w14 wp14">
+<w:hdr xmlns:wpc="http://schemas.microsoft.com/office/word/2010/wordprocessingCanvas" xmlns:mc="http://schemas.openxmlformats.org/markup-compatibility/2006" xmlns:o="urn:schemas-microsoft-com:office:office" xmlns:r="http://schemas.openxmlformats.org/officeDocument/2006/relationships" xmlns:m="http://schemas.openxmlformats.org/officeDocument/2006/math" xmlns:v="urn:schemas-microsoft-com:vml" xmlns:wp14="http://schemas.microsoft.com/office/word/2010/wordprocessingDrawing" xmlns:wp="http://schemas.openxmlformats.org/drawingml/2006/wordprocessingDrawing" xmlns:w10="urn:schemas-microsoft-com:office:word" xmlns:w="http://schemas.openxmlformats.org/wordprocessingml/2006/main" xmlns:w14="http://schemas.microsoft.com/office/word/2010/wordml" xmlns:wpg="http://schemas.microsoft.com/office/word/2010/wordprocessingGroup" xmlns:wpi="http://schemas.microsoft.com/office/word/2010/wordprocessingInk" xmlns:wne="http://schemas.microsoft.com/office/word/2006/wordml" xmlns:wps="http://schemas.microsoft.com/office/word/2010/wordprocessingShape" mc:Ignorable="w14 wp14">
   <w:tbl>
     <w:tblPr>
       <w:tblW w:w="5000" w:type="pct"/>
@@ -2032,7 +2200,7 @@
 </file>
 
 <file path=word/numbering.xml><?xml version="1.0" encoding="utf-8"?>
-<w:numbering xmlns:wpc="http://schemas.microsoft.com/office/word/2010/wordprocessingCanvas" xmlns:mo="http://schemas.microsoft.com/office/mac/office/2008/main" xmlns:mc="http://schemas.openxmlformats.org/markup-compatibility/2006" xmlns:mv="urn:schemas-microsoft-com:mac:vml" xmlns:o="urn:schemas-microsoft-com:office:office" xmlns:r="http://schemas.openxmlformats.org/officeDocument/2006/relationships" xmlns:m="http://schemas.openxmlformats.org/officeDocument/2006/math" xmlns:v="urn:schemas-microsoft-com:vml" xmlns:wp14="http://schemas.microsoft.com/office/word/2010/wordprocessingDrawing" xmlns:wp="http://schemas.openxmlformats.org/drawingml/2006/wordprocessingDrawing" xmlns:w10="urn:schemas-microsoft-com:office:word" xmlns:w="http://schemas.openxmlformats.org/wordprocessingml/2006/main" xmlns:w14="http://schemas.microsoft.com/office/word/2010/wordml" xmlns:wpg="http://schemas.microsoft.com/office/word/2010/wordprocessingGroup" xmlns:wpi="http://schemas.microsoft.com/office/word/2010/wordprocessingInk" xmlns:wne="http://schemas.microsoft.com/office/word/2006/wordml" xmlns:wps="http://schemas.microsoft.com/office/word/2010/wordprocessingShape" mc:Ignorable="w14 wp14 mv">
+<w:numbering xmlns:wpc="http://schemas.microsoft.com/office/word/2010/wordprocessingCanvas" xmlns:mc="http://schemas.openxmlformats.org/markup-compatibility/2006" xmlns:o="urn:schemas-microsoft-com:office:office" xmlns:r="http://schemas.openxmlformats.org/officeDocument/2006/relationships" xmlns:m="http://schemas.openxmlformats.org/officeDocument/2006/math" xmlns:v="urn:schemas-microsoft-com:vml" xmlns:wp14="http://schemas.microsoft.com/office/word/2010/wordprocessingDrawing" xmlns:wp="http://schemas.openxmlformats.org/drawingml/2006/wordprocessingDrawing" xmlns:w10="urn:schemas-microsoft-com:office:word" xmlns:w="http://schemas.openxmlformats.org/wordprocessingml/2006/main" xmlns:w14="http://schemas.microsoft.com/office/word/2010/wordml" xmlns:wpg="http://schemas.microsoft.com/office/word/2010/wordprocessingGroup" xmlns:wpi="http://schemas.microsoft.com/office/word/2010/wordprocessingInk" xmlns:wne="http://schemas.microsoft.com/office/word/2006/wordml" xmlns:wps="http://schemas.microsoft.com/office/word/2010/wordprocessingShape" mc:Ignorable="w14 wp14">
   <w:abstractNum w:abstractNumId="0">
     <w:nsid w:val="074B02EA"/>
     <w:multiLevelType w:val="multilevel"/>
@@ -3452,7 +3620,7 @@
     </w:rPrDefault>
     <w:pPrDefault/>
   </w:docDefaults>
-  <w:latentStyles w:defLockedState="0" w:defUIPriority="0" w:defSemiHidden="0" w:defUnhideWhenUsed="0" w:defQFormat="0" w:count="276">
+  <w:latentStyles w:defLockedState="0" w:defUIPriority="0" w:defSemiHidden="0" w:defUnhideWhenUsed="0" w:defQFormat="0" w:count="267">
     <w:lsdException w:name="header" w:uiPriority="99"/>
     <w:lsdException w:name="Table Grid" w:uiPriority="59"/>
     <w:lsdException w:name="Light Shading Accent 1" w:uiPriority="60"/>
@@ -3649,17 +3817,10 @@
     <w:tblPr>
       <w:tblStyleRowBandSize w:val="1"/>
       <w:tblStyleColBandSize w:val="1"/>
-      <w:tblInd w:w="0" w:type="dxa"/>
       <w:tblBorders>
         <w:top w:val="single" w:sz="8" w:space="0" w:color="4F81BD" w:themeColor="accent1"/>
         <w:bottom w:val="single" w:sz="8" w:space="0" w:color="4F81BD" w:themeColor="accent1"/>
       </w:tblBorders>
-      <w:tblCellMar>
-        <w:top w:w="0" w:type="dxa"/>
-        <w:left w:w="108" w:type="dxa"/>
-        <w:bottom w:w="0" w:type="dxa"/>
-        <w:right w:w="108" w:type="dxa"/>
-      </w:tblCellMar>
     </w:tblPr>
     <w:tblStylePr w:type="firstRow">
       <w:pPr>
@@ -3749,7 +3910,6 @@
       <w:szCs w:val="22"/>
     </w:rPr>
     <w:tblPr>
-      <w:tblInd w:w="0" w:type="dxa"/>
       <w:tblBorders>
         <w:top w:val="single" w:sz="4" w:space="0" w:color="auto"/>
         <w:left w:val="single" w:sz="4" w:space="0" w:color="auto"/>
@@ -3758,19 +3918,65 @@
         <w:insideH w:val="single" w:sz="4" w:space="0" w:color="auto"/>
         <w:insideV w:val="single" w:sz="4" w:space="0" w:color="auto"/>
       </w:tblBorders>
-      <w:tblCellMar>
-        <w:top w:w="0" w:type="dxa"/>
-        <w:left w:w="108" w:type="dxa"/>
-        <w:bottom w:w="0" w:type="dxa"/>
-        <w:right w:w="108" w:type="dxa"/>
-      </w:tblCellMar>
     </w:tblPr>
+  </w:style>
+  <w:style w:type="character" w:styleId="CommentReference">
+    <w:name w:val="annotation reference"/>
+    <w:basedOn w:val="DefaultParagraphFont"/>
+    <w:rsid w:val="007B3307"/>
+    <w:rPr>
+      <w:sz w:val="16"/>
+      <w:szCs w:val="16"/>
+    </w:rPr>
+  </w:style>
+  <w:style w:type="paragraph" w:styleId="CommentText">
+    <w:name w:val="annotation text"/>
+    <w:basedOn w:val="Normal"/>
+    <w:link w:val="CommentTextChar"/>
+    <w:rsid w:val="007B3307"/>
+    <w:rPr>
+      <w:sz w:val="20"/>
+      <w:szCs w:val="20"/>
+    </w:rPr>
+  </w:style>
+  <w:style w:type="character" w:customStyle="1" w:styleId="CommentTextChar">
+    <w:name w:val="Comment Text Char"/>
+    <w:basedOn w:val="DefaultParagraphFont"/>
+    <w:link w:val="CommentText"/>
+    <w:rsid w:val="007B3307"/>
+    <w:rPr>
+      <w:sz w:val="20"/>
+      <w:szCs w:val="20"/>
+    </w:rPr>
+  </w:style>
+  <w:style w:type="paragraph" w:styleId="CommentSubject">
+    <w:name w:val="annotation subject"/>
+    <w:basedOn w:val="CommentText"/>
+    <w:next w:val="CommentText"/>
+    <w:link w:val="CommentSubjectChar"/>
+    <w:rsid w:val="007B3307"/>
+    <w:rPr>
+      <w:b/>
+      <w:bCs/>
+    </w:rPr>
+  </w:style>
+  <w:style w:type="character" w:customStyle="1" w:styleId="CommentSubjectChar">
+    <w:name w:val="Comment Subject Char"/>
+    <w:basedOn w:val="CommentTextChar"/>
+    <w:link w:val="CommentSubject"/>
+    <w:rsid w:val="007B3307"/>
+    <w:rPr>
+      <w:b/>
+      <w:bCs/>
+      <w:sz w:val="20"/>
+      <w:szCs w:val="20"/>
+    </w:rPr>
   </w:style>
 </w:styles>
 </file>
 
 <file path=word/stylesWithEffects.xml><?xml version="1.0" encoding="utf-8"?>
-<w:styles xmlns:wpc="http://schemas.microsoft.com/office/word/2010/wordprocessingCanvas" xmlns:mo="http://schemas.microsoft.com/office/mac/office/2008/main" xmlns:mc="http://schemas.openxmlformats.org/markup-compatibility/2006" xmlns:mv="urn:schemas-microsoft-com:mac:vml" xmlns:o="urn:schemas-microsoft-com:office:office" xmlns:r="http://schemas.openxmlformats.org/officeDocument/2006/relationships" xmlns:m="http://schemas.openxmlformats.org/officeDocument/2006/math" xmlns:v="urn:schemas-microsoft-com:vml" xmlns:wp14="http://schemas.microsoft.com/office/word/2010/wordprocessingDrawing" xmlns:wp="http://schemas.openxmlformats.org/drawingml/2006/wordprocessingDrawing" xmlns:w10="urn:schemas-microsoft-com:office:word" xmlns:w="http://schemas.openxmlformats.org/wordprocessingml/2006/main" xmlns:w14="http://schemas.microsoft.com/office/word/2010/wordml" xmlns:wpg="http://schemas.microsoft.com/office/word/2010/wordprocessingGroup" xmlns:wpi="http://schemas.microsoft.com/office/word/2010/wordprocessingInk" xmlns:wne="http://schemas.microsoft.com/office/word/2006/wordml" xmlns:wps="http://schemas.microsoft.com/office/word/2010/wordprocessingShape" mc:Ignorable="w14 wp14 mv">
+<w:styles xmlns:wpc="http://schemas.microsoft.com/office/word/2010/wordprocessingCanvas" xmlns:mc="http://schemas.openxmlformats.org/markup-compatibility/2006" xmlns:o="urn:schemas-microsoft-com:office:office" xmlns:r="http://schemas.openxmlformats.org/officeDocument/2006/relationships" xmlns:m="http://schemas.openxmlformats.org/officeDocument/2006/math" xmlns:v="urn:schemas-microsoft-com:vml" xmlns:wp14="http://schemas.microsoft.com/office/word/2010/wordprocessingDrawing" xmlns:wp="http://schemas.openxmlformats.org/drawingml/2006/wordprocessingDrawing" xmlns:w10="urn:schemas-microsoft-com:office:word" xmlns:w="http://schemas.openxmlformats.org/wordprocessingml/2006/main" xmlns:w14="http://schemas.microsoft.com/office/word/2010/wordml" xmlns:wpg="http://schemas.microsoft.com/office/word/2010/wordprocessingGroup" xmlns:wpi="http://schemas.microsoft.com/office/word/2010/wordprocessingInk" xmlns:wne="http://schemas.microsoft.com/office/word/2006/wordml" xmlns:wps="http://schemas.microsoft.com/office/word/2010/wordprocessingShape" mc:Ignorable="w14 wp14">
   <w:docDefaults>
     <w:rPrDefault>
       <w:rPr>
@@ -3782,7 +3988,7 @@
     </w:rPrDefault>
     <w:pPrDefault/>
   </w:docDefaults>
-  <w:latentStyles w:defLockedState="0" w:defUIPriority="99" w:defSemiHidden="1" w:defUnhideWhenUsed="1" w:defQFormat="0" w:count="276">
+  <w:latentStyles w:defLockedState="0" w:defUIPriority="99" w:defSemiHidden="1" w:defUnhideWhenUsed="1" w:defQFormat="0" w:count="267">
     <w:lsdException w:name="Normal" w:semiHidden="0" w:uiPriority="0" w:unhideWhenUsed="0" w:qFormat="1"/>
     <w:lsdException w:name="heading 1" w:semiHidden="0" w:uiPriority="9" w:unhideWhenUsed="0" w:qFormat="1"/>
     <w:lsdException w:name="heading 2" w:uiPriority="9" w:qFormat="1"/>
@@ -4335,7 +4541,7 @@
 </file>
 
 <file path=customXml/itemProps2.xml><?xml version="1.0" encoding="utf-8"?>
-<ds:datastoreItem xmlns:ds="http://schemas.openxmlformats.org/officeDocument/2006/customXml" ds:itemID="{D8A38156-F81E-D548-9038-CDDBC3C1D708}">
+<ds:datastoreItem xmlns:ds="http://schemas.openxmlformats.org/officeDocument/2006/customXml" ds:itemID="{67EAB663-7C04-4CE3-B6B9-9CACCDCCA090}">
   <ds:schemaRefs>
     <ds:schemaRef ds:uri="http://schemas.openxmlformats.org/officeDocument/2006/bibliography"/>
   </ds:schemaRefs>

</xml_diff>

<commit_message>
Finalized Luis' comments and corrections.  Added some formatting changes.  This Paper is ready for final review.
</commit_message>
<xml_diff>
--- a/411_assignments/PracticumPDS.docx
+++ b/411_assignments/PracticumPDS.docx
@@ -1,6 +1,6 @@
 
 <file path=word/document.xml><?xml version="1.0" encoding="utf-8"?>
-<w:document xmlns:wpc="http://schemas.microsoft.com/office/word/2010/wordprocessingCanvas" xmlns:mc="http://schemas.openxmlformats.org/markup-compatibility/2006" xmlns:o="urn:schemas-microsoft-com:office:office" xmlns:r="http://schemas.openxmlformats.org/officeDocument/2006/relationships" xmlns:m="http://schemas.openxmlformats.org/officeDocument/2006/math" xmlns:v="urn:schemas-microsoft-com:vml" xmlns:wp14="http://schemas.microsoft.com/office/word/2010/wordprocessingDrawing" xmlns:wp="http://schemas.openxmlformats.org/drawingml/2006/wordprocessingDrawing" xmlns:w10="urn:schemas-microsoft-com:office:word" xmlns:w="http://schemas.openxmlformats.org/wordprocessingml/2006/main" xmlns:w14="http://schemas.microsoft.com/office/word/2010/wordml" xmlns:wpg="http://schemas.microsoft.com/office/word/2010/wordprocessingGroup" xmlns:wpi="http://schemas.microsoft.com/office/word/2010/wordprocessingInk" xmlns:wne="http://schemas.microsoft.com/office/word/2006/wordml" xmlns:wps="http://schemas.microsoft.com/office/word/2010/wordprocessingShape" mc:Ignorable="w14 wp14">
+<w:document xmlns:wpc="http://schemas.microsoft.com/office/word/2010/wordprocessingCanvas" xmlns:mo="http://schemas.microsoft.com/office/mac/office/2008/main" xmlns:mc="http://schemas.openxmlformats.org/markup-compatibility/2006" xmlns:mv="urn:schemas-microsoft-com:mac:vml" xmlns:o="urn:schemas-microsoft-com:office:office" xmlns:r="http://schemas.openxmlformats.org/officeDocument/2006/relationships" xmlns:m="http://schemas.openxmlformats.org/officeDocument/2006/math" xmlns:v="urn:schemas-microsoft-com:vml" xmlns:wp14="http://schemas.microsoft.com/office/word/2010/wordprocessingDrawing" xmlns:wp="http://schemas.openxmlformats.org/drawingml/2006/wordprocessingDrawing" xmlns:w10="urn:schemas-microsoft-com:office:word" xmlns:w="http://schemas.openxmlformats.org/wordprocessingml/2006/main" xmlns:w14="http://schemas.microsoft.com/office/word/2010/wordml" xmlns:wpg="http://schemas.microsoft.com/office/word/2010/wordprocessingGroup" xmlns:wpi="http://schemas.microsoft.com/office/word/2010/wordprocessingInk" xmlns:wne="http://schemas.microsoft.com/office/word/2006/wordml" xmlns:wps="http://schemas.microsoft.com/office/word/2010/wordprocessingShape" mc:Ignorable="w14 wp14 mv">
   <w:body>
     <w:sdt>
       <w:sdtPr>
@@ -260,7 +260,7 @@
             </w:rPr>
             <w:pict w14:anchorId="76F65DBD">
               <v:group id="_x0000_s1033" style="position:absolute;margin-left:424.8pt;margin-top:64.8pt;width:187.55pt;height:61.25pt;z-index:251664384;mso-position-horizontal-relative:page;mso-position-vertical-relative:page" coordorigin="8474,1342" coordsize="3751,1225">
-                <v:shapetype id="_x0000_t202" coordsize="21600,21600" o:spt="202" path="m,l,21600r21600,l21600,xe">
+                <v:shapetype id="_x0000_t202" coordsize="21600,21600" o:spt="202" path="m0,0l0,21600,21600,21600,21600,0xe">
                   <v:stroke joinstyle="miter"/>
                   <v:path gradientshapeok="t" o:connecttype="rect"/>
                 </v:shapetype>
@@ -319,7 +319,7 @@
                     </w:txbxContent>
                   </v:textbox>
                 </v:shape>
-                <v:shapetype id="_x0000_t32" coordsize="21600,21600" o:spt="32" o:oned="t" path="m,l21600,21600e" filled="f">
+                <v:shapetype id="_x0000_t32" coordsize="21600,21600" o:spt="32" o:oned="t" path="m0,0l21600,21600e" filled="f">
                   <v:path arrowok="t" fillok="f" o:connecttype="none"/>
                   <o:lock v:ext="edit" shapetype="t"/>
                 </v:shapetype>
@@ -608,27 +608,13 @@
             </w:numPr>
           </w:pPr>
           <w:r>
-            <w:t xml:space="preserve">Be powered by a </w:t>
+            <w:t xml:space="preserve">Be powered </w:t>
           </w:r>
-          <w:commentRangeStart w:id="0"/>
-          <w:del w:id="1" w:author="LUIS SANTIAGO" w:date="2014-10-25T11:28:00Z">
+          <w:ins w:id="0" w:author="Jeff Alcoke" w:date="2014-10-26T21:39:00Z">
             <w:r>
-              <w:delText>12V/1A</w:delText>
+              <w:t>from an external source.</w:t>
             </w:r>
-          </w:del>
-          <w:r>
-            <w:t xml:space="preserve"> </w:t>
-          </w:r>
-          <w:commentRangeEnd w:id="0"/>
-          <w:r>
-            <w:rPr>
-              <w:rStyle w:val="CommentReference"/>
-            </w:rPr>
-            <w:commentReference w:id="0"/>
-          </w:r>
-          <w:r>
-            <w:t>wall adaptor</w:t>
-          </w:r>
+          </w:ins>
         </w:p>
         <w:p>
           <w:pPr>
@@ -641,24 +627,11 @@
           <w:r>
             <w:t xml:space="preserve">Have </w:t>
           </w:r>
-          <w:ins w:id="2" w:author="LUIS SANTIAGO" w:date="2014-10-25T11:29:00Z">
+          <w:ins w:id="1" w:author="LUIS SANTIAGO" w:date="2014-10-25T11:29:00Z">
             <w:r>
               <w:t xml:space="preserve">visual feedback to user. </w:t>
             </w:r>
           </w:ins>
-          <w:commentRangeStart w:id="3"/>
-          <w:del w:id="4" w:author="LUIS SANTIAGO" w:date="2014-10-25T11:29:00Z">
-            <w:r>
-              <w:delText>an LCD for user feedback</w:delText>
-            </w:r>
-          </w:del>
-          <w:commentRangeEnd w:id="3"/>
-          <w:r>
-            <w:rPr>
-              <w:rStyle w:val="CommentReference"/>
-            </w:rPr>
-            <w:commentReference w:id="3"/>
-          </w:r>
         </w:p>
         <w:p>
           <w:pPr>
@@ -681,21 +654,7 @@
             </w:numPr>
           </w:pPr>
           <w:r>
-            <w:t xml:space="preserve">Use an </w:t>
-          </w:r>
-          <w:commentRangeStart w:id="5"/>
-          <w:r>
-            <w:t>NES</w:t>
-          </w:r>
-          <w:commentRangeEnd w:id="5"/>
-          <w:r>
-            <w:rPr>
-              <w:rStyle w:val="CommentReference"/>
-            </w:rPr>
-            <w:commentReference w:id="5"/>
-          </w:r>
-          <w:r>
-            <w:t xml:space="preserve"> controller for user input</w:t>
+            <w:t>Use an NES controller for user input</w:t>
           </w:r>
         </w:p>
         <w:p>
@@ -718,49 +677,39 @@
               <w:numId w:val="13"/>
             </w:numPr>
           </w:pPr>
-          <w:commentRangeStart w:id="6"/>
-          <w:ins w:id="7" w:author="LUIS SANTIAGO" w:date="2014-10-25T11:36:00Z">
+          <w:ins w:id="2" w:author="LUIS SANTIAGO" w:date="2014-10-25T11:36:00Z">
             <w:r>
               <w:t xml:space="preserve">Basic operation </w:t>
             </w:r>
           </w:ins>
-          <w:ins w:id="8" w:author="LUIS SANTIAGO" w:date="2014-10-25T11:37:00Z">
+          <w:ins w:id="3" w:author="LUIS SANTIAGO" w:date="2014-10-25T11:37:00Z">
             <w:r>
               <w:t xml:space="preserve">must </w:t>
             </w:r>
           </w:ins>
-          <w:ins w:id="9" w:author="LUIS SANTIAGO" w:date="2014-10-25T11:36:00Z">
+          <w:ins w:id="4" w:author="LUIS SANTIAGO" w:date="2014-10-25T11:36:00Z">
             <w:r>
               <w:t>be</w:t>
             </w:r>
           </w:ins>
-          <w:ins w:id="10" w:author="LUIS SANTIAGO" w:date="2014-10-25T11:38:00Z">
+          <w:ins w:id="5" w:author="LUIS SANTIAGO" w:date="2014-10-25T11:38:00Z">
             <w:r>
               <w:t xml:space="preserve"> easy,</w:t>
             </w:r>
           </w:ins>
-          <w:ins w:id="11" w:author="LUIS SANTIAGO" w:date="2014-10-25T11:36:00Z">
+          <w:ins w:id="6" w:author="LUIS SANTIAGO" w:date="2014-10-25T11:36:00Z">
             <w:r>
               <w:t xml:space="preserve"> intuitive</w:t>
             </w:r>
           </w:ins>
-          <w:ins w:id="12" w:author="LUIS SANTIAGO" w:date="2014-10-25T11:37:00Z">
+          <w:ins w:id="7" w:author="LUIS SANTIAGO" w:date="2014-10-25T11:37:00Z">
             <w:r>
               <w:t xml:space="preserve"> or interactive</w:t>
             </w:r>
           </w:ins>
-          <w:ins w:id="13" w:author="LUIS SANTIAGO" w:date="2014-10-25T11:36:00Z">
+          <w:ins w:id="8" w:author="LUIS SANTIAGO" w:date="2014-10-25T11:36:00Z">
             <w:r>
               <w:t>.</w:t>
-            </w:r>
-          </w:ins>
-          <w:commentRangeEnd w:id="6"/>
-          <w:ins w:id="14" w:author="LUIS SANTIAGO" w:date="2014-10-25T11:37:00Z">
-            <w:r>
-              <w:rPr>
-                <w:rStyle w:val="CommentReference"/>
-              </w:rPr>
-              <w:commentReference w:id="6"/>
             </w:r>
           </w:ins>
         </w:p>
@@ -1140,16 +1089,35 @@
         <w:tblStyle w:val="TableGrid"/>
         <w:tblW w:w="0" w:type="auto"/>
         <w:tblLook w:val="04A0" w:firstRow="1" w:lastRow="0" w:firstColumn="1" w:lastColumn="0" w:noHBand="0" w:noVBand="1"/>
+        <w:tblPrChange w:id="9" w:author="Jeff Alcoke" w:date="2014-10-26T21:41:00Z">
+          <w:tblPr>
+            <w:tblStyle w:val="TableGrid"/>
+            <w:tblW w:w="0" w:type="auto"/>
+            <w:tblLook w:val="04A0" w:firstRow="1" w:lastRow="0" w:firstColumn="1" w:lastColumn="0" w:noHBand="0" w:noVBand="1"/>
+          </w:tblPr>
+        </w:tblPrChange>
       </w:tblPr>
       <w:tblGrid>
         <w:gridCol w:w="2448"/>
         <w:gridCol w:w="2520"/>
         <w:gridCol w:w="4608"/>
+        <w:tblGridChange w:id="10">
+          <w:tblGrid>
+            <w:gridCol w:w="2448"/>
+            <w:gridCol w:w="2520"/>
+            <w:gridCol w:w="4608"/>
+          </w:tblGrid>
+        </w:tblGridChange>
       </w:tblGrid>
       <w:tr>
         <w:tc>
           <w:tcPr>
             <w:tcW w:w="2448" w:type="dxa"/>
+            <w:tcPrChange w:id="11" w:author="Jeff Alcoke" w:date="2014-10-26T21:41:00Z">
+              <w:tcPr>
+                <w:tcW w:w="2448" w:type="dxa"/>
+              </w:tcPr>
+            </w:tcPrChange>
           </w:tcPr>
           <w:p>
             <w:pPr>
@@ -1171,6 +1139,11 @@
         <w:tc>
           <w:tcPr>
             <w:tcW w:w="2520" w:type="dxa"/>
+            <w:tcPrChange w:id="12" w:author="Jeff Alcoke" w:date="2014-10-26T21:41:00Z">
+              <w:tcPr>
+                <w:tcW w:w="2520" w:type="dxa"/>
+              </w:tcPr>
+            </w:tcPrChange>
           </w:tcPr>
           <w:p>
             <w:pPr>
@@ -1192,6 +1165,11 @@
         <w:tc>
           <w:tcPr>
             <w:tcW w:w="4608" w:type="dxa"/>
+            <w:tcPrChange w:id="13" w:author="Jeff Alcoke" w:date="2014-10-26T21:41:00Z">
+              <w:tcPr>
+                <w:tcW w:w="4608" w:type="dxa"/>
+              </w:tcPr>
+            </w:tcPrChange>
           </w:tcPr>
           <w:p>
             <w:pPr>
@@ -1215,6 +1193,11 @@
         <w:tc>
           <w:tcPr>
             <w:tcW w:w="2448" w:type="dxa"/>
+            <w:tcPrChange w:id="14" w:author="Jeff Alcoke" w:date="2014-10-26T21:41:00Z">
+              <w:tcPr>
+                <w:tcW w:w="2448" w:type="dxa"/>
+              </w:tcPr>
+            </w:tcPrChange>
           </w:tcPr>
           <w:p>
             <w:pPr>
@@ -1228,6 +1211,11 @@
         <w:tc>
           <w:tcPr>
             <w:tcW w:w="2520" w:type="dxa"/>
+            <w:tcPrChange w:id="15" w:author="Jeff Alcoke" w:date="2014-10-26T21:41:00Z">
+              <w:tcPr>
+                <w:tcW w:w="2520" w:type="dxa"/>
+              </w:tcPr>
+            </w:tcPrChange>
           </w:tcPr>
           <w:p>
             <w:pPr>
@@ -1256,6 +1244,11 @@
         <w:tc>
           <w:tcPr>
             <w:tcW w:w="4608" w:type="dxa"/>
+            <w:tcPrChange w:id="16" w:author="Jeff Alcoke" w:date="2014-10-26T21:41:00Z">
+              <w:tcPr>
+                <w:tcW w:w="4608" w:type="dxa"/>
+              </w:tcPr>
+            </w:tcPrChange>
           </w:tcPr>
           <w:p>
             <w:pPr>
@@ -1280,6 +1273,11 @@
         <w:tc>
           <w:tcPr>
             <w:tcW w:w="2448" w:type="dxa"/>
+            <w:tcPrChange w:id="17" w:author="Jeff Alcoke" w:date="2014-10-26T21:41:00Z">
+              <w:tcPr>
+                <w:tcW w:w="2448" w:type="dxa"/>
+              </w:tcPr>
+            </w:tcPrChange>
           </w:tcPr>
           <w:p>
             <w:pPr>
@@ -1293,6 +1291,11 @@
         <w:tc>
           <w:tcPr>
             <w:tcW w:w="2520" w:type="dxa"/>
+            <w:tcPrChange w:id="18" w:author="Jeff Alcoke" w:date="2014-10-26T21:41:00Z">
+              <w:tcPr>
+                <w:tcW w:w="2520" w:type="dxa"/>
+              </w:tcPr>
+            </w:tcPrChange>
           </w:tcPr>
           <w:p>
             <w:pPr>
@@ -1327,6 +1330,11 @@
         <w:tc>
           <w:tcPr>
             <w:tcW w:w="4608" w:type="dxa"/>
+            <w:tcPrChange w:id="19" w:author="Jeff Alcoke" w:date="2014-10-26T21:41:00Z">
+              <w:tcPr>
+                <w:tcW w:w="4608" w:type="dxa"/>
+              </w:tcPr>
+            </w:tcPrChange>
           </w:tcPr>
           <w:p>
             <w:pPr>
@@ -1351,6 +1359,11 @@
         <w:tc>
           <w:tcPr>
             <w:tcW w:w="2448" w:type="dxa"/>
+            <w:tcPrChange w:id="20" w:author="Jeff Alcoke" w:date="2014-10-26T21:41:00Z">
+              <w:tcPr>
+                <w:tcW w:w="2448" w:type="dxa"/>
+              </w:tcPr>
+            </w:tcPrChange>
           </w:tcPr>
           <w:p>
             <w:pPr>
@@ -1364,6 +1377,11 @@
         <w:tc>
           <w:tcPr>
             <w:tcW w:w="2520" w:type="dxa"/>
+            <w:tcPrChange w:id="21" w:author="Jeff Alcoke" w:date="2014-10-26T21:41:00Z">
+              <w:tcPr>
+                <w:tcW w:w="2520" w:type="dxa"/>
+              </w:tcPr>
+            </w:tcPrChange>
           </w:tcPr>
           <w:p>
             <w:pPr>
@@ -1398,6 +1416,11 @@
         <w:tc>
           <w:tcPr>
             <w:tcW w:w="4608" w:type="dxa"/>
+            <w:tcPrChange w:id="22" w:author="Jeff Alcoke" w:date="2014-10-26T21:41:00Z">
+              <w:tcPr>
+                <w:tcW w:w="4608" w:type="dxa"/>
+              </w:tcPr>
+            </w:tcPrChange>
           </w:tcPr>
           <w:p>
             <w:pPr>
@@ -1422,6 +1445,11 @@
         <w:tc>
           <w:tcPr>
             <w:tcW w:w="2448" w:type="dxa"/>
+            <w:tcPrChange w:id="23" w:author="Jeff Alcoke" w:date="2014-10-26T21:41:00Z">
+              <w:tcPr>
+                <w:tcW w:w="2448" w:type="dxa"/>
+              </w:tcPr>
+            </w:tcPrChange>
           </w:tcPr>
           <w:p>
             <w:pPr>
@@ -1435,6 +1463,11 @@
         <w:tc>
           <w:tcPr>
             <w:tcW w:w="2520" w:type="dxa"/>
+            <w:tcPrChange w:id="24" w:author="Jeff Alcoke" w:date="2014-10-26T21:41:00Z">
+              <w:tcPr>
+                <w:tcW w:w="2520" w:type="dxa"/>
+              </w:tcPr>
+            </w:tcPrChange>
           </w:tcPr>
           <w:p>
             <w:pPr>
@@ -1463,6 +1496,11 @@
         <w:tc>
           <w:tcPr>
             <w:tcW w:w="4608" w:type="dxa"/>
+            <w:tcPrChange w:id="25" w:author="Jeff Alcoke" w:date="2014-10-26T21:41:00Z">
+              <w:tcPr>
+                <w:tcW w:w="4608" w:type="dxa"/>
+              </w:tcPr>
+            </w:tcPrChange>
           </w:tcPr>
           <w:p>
             <w:pPr>
@@ -1495,17 +1533,50 @@
         <w:tc>
           <w:tcPr>
             <w:tcW w:w="2448" w:type="dxa"/>
+            <w:tcPrChange w:id="26" w:author="Jeff Alcoke" w:date="2014-10-26T21:41:00Z">
+              <w:tcPr>
+                <w:tcW w:w="2448" w:type="dxa"/>
+              </w:tcPr>
+            </w:tcPrChange>
           </w:tcPr>
           <w:p>
             <w:pPr>
               <w:jc w:val="center"/>
             </w:pPr>
+            <w:ins w:id="27" w:author="Jeff Alcoke" w:date="2014-10-26T21:41:00Z">
+              <w:r>
+                <w:t>6</w:t>
+              </w:r>
+            </w:ins>
           </w:p>
         </w:tc>
         <w:tc>
           <w:tcPr>
             <w:tcW w:w="2520" w:type="dxa"/>
+            <w:tcPrChange w:id="28" w:author="Jeff Alcoke" w:date="2014-10-26T21:41:00Z">
+              <w:tcPr>
+                <w:tcW w:w="2520" w:type="dxa"/>
+              </w:tcPr>
+            </w:tcPrChange>
           </w:tcPr>
+          <w:p>
+            <w:pPr>
+              <w:rPr>
+                <w:ins w:id="29" w:author="Jeff Alcoke" w:date="2014-10-26T21:41:00Z"/>
+                <w:sz w:val="20"/>
+                <w:szCs w:val="20"/>
+              </w:rPr>
+            </w:pPr>
+            <w:ins w:id="30" w:author="Jeff Alcoke" w:date="2014-10-26T21:41:00Z">
+              <w:r>
+                <w:rPr>
+                  <w:sz w:val="20"/>
+                  <w:szCs w:val="20"/>
+                </w:rPr>
+                <w:t>Will not cause the user harm</w:t>
+              </w:r>
+            </w:ins>
+          </w:p>
           <w:p>
             <w:pPr>
               <w:rPr>
@@ -1518,6 +1589,11 @@
         <w:tc>
           <w:tcPr>
             <w:tcW w:w="4608" w:type="dxa"/>
+            <w:tcPrChange w:id="31" w:author="Jeff Alcoke" w:date="2014-10-26T21:41:00Z">
+              <w:tcPr>
+                <w:tcW w:w="4608" w:type="dxa"/>
+              </w:tcPr>
+            </w:tcPrChange>
           </w:tcPr>
           <w:p>
             <w:pPr>
@@ -1527,6 +1603,16 @@
                 <w:szCs w:val="20"/>
               </w:rPr>
             </w:pPr>
+            <w:ins w:id="32" w:author="Jeff Alcoke" w:date="2014-10-26T21:41:00Z">
+              <w:r>
+                <w:rPr>
+                  <w:i/>
+                  <w:sz w:val="20"/>
+                  <w:szCs w:val="20"/>
+                </w:rPr>
+                <w:t>People won’t want to use something that hurts them</w:t>
+              </w:r>
+            </w:ins>
           </w:p>
         </w:tc>
       </w:tr>
@@ -1534,34 +1620,72 @@
         <w:tc>
           <w:tcPr>
             <w:tcW w:w="2448" w:type="dxa"/>
+            <w:tcPrChange w:id="33" w:author="Jeff Alcoke" w:date="2014-10-26T21:41:00Z">
+              <w:tcPr>
+                <w:tcW w:w="2448" w:type="dxa"/>
+              </w:tcPr>
+            </w:tcPrChange>
           </w:tcPr>
           <w:p>
             <w:pPr>
               <w:jc w:val="center"/>
             </w:pPr>
-            <w:r>
-              <w:t>6</w:t>
-            </w:r>
+            <w:ins w:id="34" w:author="Jeff Alcoke" w:date="2014-10-26T21:41:00Z">
+              <w:r>
+                <w:t>6</w:t>
+              </w:r>
+            </w:ins>
+            <w:del w:id="35" w:author="Jeff Alcoke" w:date="2014-10-26T21:41:00Z">
+              <w:r>
+                <w:delText>6</w:delText>
+              </w:r>
+            </w:del>
           </w:p>
         </w:tc>
         <w:tc>
           <w:tcPr>
             <w:tcW w:w="2520" w:type="dxa"/>
+            <w:tcPrChange w:id="36" w:author="Jeff Alcoke" w:date="2014-10-26T21:41:00Z">
+              <w:tcPr>
+                <w:tcW w:w="2520" w:type="dxa"/>
+              </w:tcPr>
+            </w:tcPrChange>
           </w:tcPr>
           <w:p>
             <w:pPr>
               <w:rPr>
+                <w:ins w:id="37" w:author="Jeff Alcoke" w:date="2014-10-26T21:41:00Z"/>
                 <w:sz w:val="20"/>
                 <w:szCs w:val="20"/>
               </w:rPr>
             </w:pPr>
-            <w:r>
-              <w:rPr>
+            <w:ins w:id="38" w:author="Jeff Alcoke" w:date="2014-10-26T21:41:00Z">
+              <w:r>
+                <w:rPr>
+                  <w:sz w:val="20"/>
+                  <w:szCs w:val="20"/>
+                </w:rPr>
+                <w:t>The circuit will have at least 25% surface mount components</w:t>
+              </w:r>
+            </w:ins>
+          </w:p>
+          <w:p>
+            <w:pPr>
+              <w:rPr>
+                <w:del w:id="39" w:author="Jeff Alcoke" w:date="2014-10-26T21:41:00Z"/>
                 <w:sz w:val="20"/>
                 <w:szCs w:val="20"/>
               </w:rPr>
-              <w:t>Will not cause the user harm</w:t>
-            </w:r>
+            </w:pPr>
+            <w:del w:id="40" w:author="Jeff Alcoke" w:date="2014-10-26T21:41:00Z">
+              <w:r>
+                <w:rPr>
+                  <w:sz w:val="20"/>
+                  <w:szCs w:val="20"/>
+                </w:rPr>
+                <w:delText>Will not cause the user harm</w:delText>
+              </w:r>
+            </w:del>
           </w:p>
           <w:p>
             <w:pPr>
@@ -1575,6 +1699,11 @@
         <w:tc>
           <w:tcPr>
             <w:tcW w:w="4608" w:type="dxa"/>
+            <w:tcPrChange w:id="41" w:author="Jeff Alcoke" w:date="2014-10-26T21:41:00Z">
+              <w:tcPr>
+                <w:tcW w:w="4608" w:type="dxa"/>
+              </w:tcPr>
+            </w:tcPrChange>
           </w:tcPr>
           <w:p>
             <w:pPr>
@@ -1584,14 +1713,26 @@
                 <w:szCs w:val="20"/>
               </w:rPr>
             </w:pPr>
-            <w:r>
-              <w:rPr>
-                <w:i/>
-                <w:sz w:val="20"/>
-                <w:szCs w:val="20"/>
-              </w:rPr>
-              <w:t>People won’t want to use something that hurts them</w:t>
-            </w:r>
+            <w:ins w:id="42" w:author="Jeff Alcoke" w:date="2014-10-26T21:41:00Z">
+              <w:r>
+                <w:rPr>
+                  <w:i/>
+                  <w:sz w:val="20"/>
+                  <w:szCs w:val="20"/>
+                </w:rPr>
+                <w:t>This is a requirement for practicum</w:t>
+              </w:r>
+            </w:ins>
+            <w:del w:id="43" w:author="Jeff Alcoke" w:date="2014-10-26T21:41:00Z">
+              <w:r>
+                <w:rPr>
+                  <w:i/>
+                  <w:sz w:val="20"/>
+                  <w:szCs w:val="20"/>
+                </w:rPr>
+                <w:delText>People won’t want to use something that hurts them</w:delText>
+              </w:r>
+            </w:del>
           </w:p>
         </w:tc>
       </w:tr>
@@ -1599,34 +1740,72 @@
         <w:tc>
           <w:tcPr>
             <w:tcW w:w="2448" w:type="dxa"/>
+            <w:tcPrChange w:id="44" w:author="Jeff Alcoke" w:date="2014-10-26T21:41:00Z">
+              <w:tcPr>
+                <w:tcW w:w="2448" w:type="dxa"/>
+              </w:tcPr>
+            </w:tcPrChange>
           </w:tcPr>
           <w:p>
             <w:pPr>
               <w:jc w:val="center"/>
             </w:pPr>
-            <w:r>
-              <w:t>6</w:t>
-            </w:r>
+            <w:ins w:id="45" w:author="Jeff Alcoke" w:date="2014-10-26T21:41:00Z">
+              <w:r>
+                <w:t>6</w:t>
+              </w:r>
+            </w:ins>
+            <w:del w:id="46" w:author="Jeff Alcoke" w:date="2014-10-26T21:41:00Z">
+              <w:r>
+                <w:delText>6</w:delText>
+              </w:r>
+            </w:del>
           </w:p>
         </w:tc>
         <w:tc>
           <w:tcPr>
             <w:tcW w:w="2520" w:type="dxa"/>
+            <w:tcPrChange w:id="47" w:author="Jeff Alcoke" w:date="2014-10-26T21:41:00Z">
+              <w:tcPr>
+                <w:tcW w:w="2520" w:type="dxa"/>
+              </w:tcPr>
+            </w:tcPrChange>
           </w:tcPr>
           <w:p>
             <w:pPr>
               <w:rPr>
+                <w:ins w:id="48" w:author="Jeff Alcoke" w:date="2014-10-26T21:41:00Z"/>
                 <w:sz w:val="20"/>
                 <w:szCs w:val="20"/>
               </w:rPr>
             </w:pPr>
-            <w:r>
-              <w:rPr>
+            <w:ins w:id="49" w:author="Jeff Alcoke" w:date="2014-10-26T21:41:00Z">
+              <w:r>
+                <w:rPr>
+                  <w:sz w:val="20"/>
+                  <w:szCs w:val="20"/>
+                </w:rPr>
+                <w:t>The circuit will fit on a 2-layer PCB with solder mask and top side silk screen</w:t>
+              </w:r>
+            </w:ins>
+          </w:p>
+          <w:p>
+            <w:pPr>
+              <w:rPr>
+                <w:del w:id="50" w:author="Jeff Alcoke" w:date="2014-10-26T21:41:00Z"/>
                 <w:sz w:val="20"/>
                 <w:szCs w:val="20"/>
               </w:rPr>
-              <w:t>The circuit will have at least 25% surface mount components</w:t>
-            </w:r>
+            </w:pPr>
+            <w:del w:id="51" w:author="Jeff Alcoke" w:date="2014-10-26T21:41:00Z">
+              <w:r>
+                <w:rPr>
+                  <w:sz w:val="20"/>
+                  <w:szCs w:val="20"/>
+                </w:rPr>
+                <w:delText>The circuit will have at least 25% surface mount components</w:delText>
+              </w:r>
+            </w:del>
           </w:p>
           <w:p>
             <w:pPr>
@@ -1640,6 +1819,11 @@
         <w:tc>
           <w:tcPr>
             <w:tcW w:w="4608" w:type="dxa"/>
+            <w:tcPrChange w:id="52" w:author="Jeff Alcoke" w:date="2014-10-26T21:41:00Z">
+              <w:tcPr>
+                <w:tcW w:w="4608" w:type="dxa"/>
+              </w:tcPr>
+            </w:tcPrChange>
           </w:tcPr>
           <w:p>
             <w:pPr>
@@ -1649,14 +1833,36 @@
                 <w:szCs w:val="20"/>
               </w:rPr>
             </w:pPr>
-            <w:r>
-              <w:rPr>
-                <w:i/>
-                <w:sz w:val="20"/>
-                <w:szCs w:val="20"/>
-              </w:rPr>
-              <w:t>This is a requirement for practicum</w:t>
-            </w:r>
+            <w:ins w:id="53" w:author="Jeff Alcoke" w:date="2014-10-26T21:41:00Z">
+              <w:r>
+                <w:rPr>
+                  <w:i/>
+                  <w:sz w:val="20"/>
+                  <w:szCs w:val="20"/>
+                </w:rPr>
+                <w:t>This is a</w:t>
+              </w:r>
+              <w:bookmarkStart w:id="54" w:name="_GoBack"/>
+              <w:bookmarkEnd w:id="54"/>
+              <w:r>
+                <w:rPr>
+                  <w:i/>
+                  <w:sz w:val="20"/>
+                  <w:szCs w:val="20"/>
+                </w:rPr>
+                <w:t xml:space="preserve"> requirement for practicum</w:t>
+              </w:r>
+            </w:ins>
+            <w:del w:id="55" w:author="Jeff Alcoke" w:date="2014-10-26T21:41:00Z">
+              <w:r>
+                <w:rPr>
+                  <w:i/>
+                  <w:sz w:val="20"/>
+                  <w:szCs w:val="20"/>
+                </w:rPr>
+                <w:delText>This is a requirement for practicum</w:delText>
+              </w:r>
+            </w:del>
           </w:p>
         </w:tc>
       </w:tr>
@@ -1664,34 +1870,72 @@
         <w:tc>
           <w:tcPr>
             <w:tcW w:w="2448" w:type="dxa"/>
+            <w:tcPrChange w:id="56" w:author="Jeff Alcoke" w:date="2014-10-26T21:41:00Z">
+              <w:tcPr>
+                <w:tcW w:w="2448" w:type="dxa"/>
+              </w:tcPr>
+            </w:tcPrChange>
           </w:tcPr>
           <w:p>
             <w:pPr>
               <w:jc w:val="center"/>
             </w:pPr>
-            <w:r>
-              <w:t>6</w:t>
-            </w:r>
+            <w:ins w:id="57" w:author="Jeff Alcoke" w:date="2014-10-26T21:41:00Z">
+              <w:r>
+                <w:t>4</w:t>
+              </w:r>
+            </w:ins>
+            <w:del w:id="58" w:author="Jeff Alcoke" w:date="2014-10-26T21:41:00Z">
+              <w:r>
+                <w:delText>6</w:delText>
+              </w:r>
+            </w:del>
           </w:p>
         </w:tc>
         <w:tc>
           <w:tcPr>
             <w:tcW w:w="2520" w:type="dxa"/>
+            <w:tcPrChange w:id="59" w:author="Jeff Alcoke" w:date="2014-10-26T21:41:00Z">
+              <w:tcPr>
+                <w:tcW w:w="2520" w:type="dxa"/>
+              </w:tcPr>
+            </w:tcPrChange>
           </w:tcPr>
           <w:p>
             <w:pPr>
               <w:rPr>
+                <w:ins w:id="60" w:author="Jeff Alcoke" w:date="2014-10-26T21:41:00Z"/>
                 <w:sz w:val="20"/>
                 <w:szCs w:val="20"/>
               </w:rPr>
             </w:pPr>
-            <w:r>
-              <w:rPr>
+            <w:ins w:id="61" w:author="Jeff Alcoke" w:date="2014-10-26T21:41:00Z">
+              <w:r>
+                <w:rPr>
+                  <w:sz w:val="20"/>
+                  <w:szCs w:val="20"/>
+                </w:rPr>
+                <w:t>Is operable by any person old enough to handle a video game controller</w:t>
+              </w:r>
+            </w:ins>
+          </w:p>
+          <w:p>
+            <w:pPr>
+              <w:rPr>
+                <w:del w:id="62" w:author="Jeff Alcoke" w:date="2014-10-26T21:41:00Z"/>
                 <w:sz w:val="20"/>
                 <w:szCs w:val="20"/>
               </w:rPr>
-              <w:t>The circuit will fit on a 2-layer PCB with solder mask and top side silk screen</w:t>
-            </w:r>
+            </w:pPr>
+            <w:del w:id="63" w:author="Jeff Alcoke" w:date="2014-10-26T21:41:00Z">
+              <w:r>
+                <w:rPr>
+                  <w:sz w:val="20"/>
+                  <w:szCs w:val="20"/>
+                </w:rPr>
+                <w:delText>The circuit will fit on a 2-layer PCB with solder mask and top side silk screen</w:delText>
+              </w:r>
+            </w:del>
           </w:p>
           <w:p>
             <w:pPr>
@@ -1705,6 +1949,11 @@
         <w:tc>
           <w:tcPr>
             <w:tcW w:w="4608" w:type="dxa"/>
+            <w:tcPrChange w:id="64" w:author="Jeff Alcoke" w:date="2014-10-26T21:41:00Z">
+              <w:tcPr>
+                <w:tcW w:w="4608" w:type="dxa"/>
+              </w:tcPr>
+            </w:tcPrChange>
           </w:tcPr>
           <w:p>
             <w:pPr>
@@ -1714,14 +1963,26 @@
                 <w:szCs w:val="20"/>
               </w:rPr>
             </w:pPr>
-            <w:r>
-              <w:rPr>
-                <w:i/>
-                <w:sz w:val="20"/>
-                <w:szCs w:val="20"/>
-              </w:rPr>
-              <w:t>This is also a requirement for practicum</w:t>
-            </w:r>
+            <w:ins w:id="65" w:author="Jeff Alcoke" w:date="2014-10-26T21:41:00Z">
+              <w:r>
+                <w:rPr>
+                  <w:i/>
+                  <w:sz w:val="20"/>
+                  <w:szCs w:val="20"/>
+                </w:rPr>
+                <w:t>The interface is a simple NES controller, that most people already know how to use</w:t>
+              </w:r>
+            </w:ins>
+            <w:del w:id="66" w:author="Jeff Alcoke" w:date="2014-10-26T21:41:00Z">
+              <w:r>
+                <w:rPr>
+                  <w:i/>
+                  <w:sz w:val="20"/>
+                  <w:szCs w:val="20"/>
+                </w:rPr>
+                <w:delText>This is also a requirement for practicum</w:delText>
+              </w:r>
+            </w:del>
           </w:p>
         </w:tc>
       </w:tr>
@@ -1729,34 +1990,67 @@
         <w:tc>
           <w:tcPr>
             <w:tcW w:w="2448" w:type="dxa"/>
+            <w:tcPrChange w:id="67" w:author="Jeff Alcoke" w:date="2014-10-26T21:41:00Z">
+              <w:tcPr>
+                <w:tcW w:w="2448" w:type="dxa"/>
+              </w:tcPr>
+            </w:tcPrChange>
           </w:tcPr>
           <w:p>
             <w:pPr>
               <w:jc w:val="center"/>
             </w:pPr>
-            <w:r>
-              <w:t>4</w:t>
-            </w:r>
+            <w:del w:id="68" w:author="Jeff Alcoke" w:date="2014-10-26T21:41:00Z">
+              <w:r>
+                <w:delText>4</w:delText>
+              </w:r>
+            </w:del>
           </w:p>
         </w:tc>
         <w:tc>
           <w:tcPr>
             <w:tcW w:w="2520" w:type="dxa"/>
+            <w:tcPrChange w:id="69" w:author="Jeff Alcoke" w:date="2014-10-26T21:41:00Z">
+              <w:tcPr>
+                <w:tcW w:w="2520" w:type="dxa"/>
+              </w:tcPr>
+            </w:tcPrChange>
           </w:tcPr>
           <w:p>
             <w:pPr>
               <w:rPr>
+                <w:ins w:id="70" w:author="Jeff Alcoke" w:date="2014-10-26T21:42:00Z"/>
                 <w:sz w:val="20"/>
                 <w:szCs w:val="20"/>
               </w:rPr>
             </w:pPr>
-            <w:r>
-              <w:rPr>
+            <w:ins w:id="71" w:author="Jeff Alcoke" w:date="2014-10-26T21:41:00Z">
+              <w:r>
+                <w:rPr>
+                  <w:sz w:val="20"/>
+                  <w:szCs w:val="20"/>
+                </w:rPr>
+                <w:t>The average user should be able to learn how to use the product with ease</w:t>
+              </w:r>
+            </w:ins>
+          </w:p>
+          <w:p>
+            <w:pPr>
+              <w:rPr>
+                <w:del w:id="72" w:author="Jeff Alcoke" w:date="2014-10-26T21:41:00Z"/>
                 <w:sz w:val="20"/>
                 <w:szCs w:val="20"/>
               </w:rPr>
-              <w:t>Is operable by any person old enough to handle a video game controller</w:t>
-            </w:r>
+            </w:pPr>
+            <w:del w:id="73" w:author="Jeff Alcoke" w:date="2014-10-26T21:41:00Z">
+              <w:r>
+                <w:rPr>
+                  <w:sz w:val="20"/>
+                  <w:szCs w:val="20"/>
+                </w:rPr>
+                <w:delText>Is operable by any person old enough to handle a video game controller</w:delText>
+              </w:r>
+            </w:del>
           </w:p>
           <w:p>
             <w:pPr>
@@ -1770,6 +2064,11 @@
         <w:tc>
           <w:tcPr>
             <w:tcW w:w="4608" w:type="dxa"/>
+            <w:tcPrChange w:id="74" w:author="Jeff Alcoke" w:date="2014-10-26T21:41:00Z">
+              <w:tcPr>
+                <w:tcW w:w="4608" w:type="dxa"/>
+              </w:tcPr>
+            </w:tcPrChange>
           </w:tcPr>
           <w:p>
             <w:pPr>
@@ -1779,57 +2078,86 @@
                 <w:szCs w:val="20"/>
               </w:rPr>
             </w:pPr>
-            <w:r>
-              <w:rPr>
-                <w:i/>
-                <w:sz w:val="20"/>
-                <w:szCs w:val="20"/>
-              </w:rPr>
-              <w:t>The interface is a simple NES controller, that most people already know how to use</w:t>
-            </w:r>
+            <w:ins w:id="75" w:author="Jeff Alcoke" w:date="2014-10-26T21:41:00Z">
+              <w:r>
+                <w:rPr>
+                  <w:i/>
+                  <w:sz w:val="20"/>
+                  <w:szCs w:val="20"/>
+                </w:rPr>
+                <w:t>The simplicity of the user interface will allow the user to intuitively know how to operate the lock box.</w:t>
+              </w:r>
+            </w:ins>
+            <w:del w:id="76" w:author="Jeff Alcoke" w:date="2014-10-26T21:41:00Z">
+              <w:r>
+                <w:rPr>
+                  <w:i/>
+                  <w:sz w:val="20"/>
+                  <w:szCs w:val="20"/>
+                </w:rPr>
+                <w:delText>The interface is a simple NES controller, that most people already know how to use</w:delText>
+              </w:r>
+            </w:del>
           </w:p>
         </w:tc>
       </w:tr>
       <w:tr>
+        <w:trPr>
+          <w:del w:id="77" w:author="Jeff Alcoke" w:date="2014-10-26T21:42:00Z"/>
+        </w:trPr>
         <w:tc>
           <w:tcPr>
             <w:tcW w:w="2448" w:type="dxa"/>
+            <w:tcPrChange w:id="78" w:author="Jeff Alcoke" w:date="2014-10-26T21:41:00Z">
+              <w:tcPr>
+                <w:tcW w:w="2448" w:type="dxa"/>
+              </w:tcPr>
+            </w:tcPrChange>
           </w:tcPr>
           <w:p>
             <w:pPr>
-              <w:jc w:val="center"/>
+              <w:rPr>
+                <w:del w:id="79" w:author="Jeff Alcoke" w:date="2014-10-26T21:42:00Z"/>
+              </w:rPr>
+              <w:pPrChange w:id="80" w:author="Jeff Alcoke" w:date="2014-10-26T21:41:00Z">
+                <w:pPr>
+                  <w:jc w:val="center"/>
+                </w:pPr>
+              </w:pPrChange>
             </w:pPr>
           </w:p>
         </w:tc>
         <w:tc>
           <w:tcPr>
             <w:tcW w:w="2520" w:type="dxa"/>
+            <w:tcPrChange w:id="81" w:author="Jeff Alcoke" w:date="2014-10-26T21:41:00Z">
+              <w:tcPr>
+                <w:tcW w:w="2520" w:type="dxa"/>
+              </w:tcPr>
+            </w:tcPrChange>
           </w:tcPr>
           <w:p>
             <w:pPr>
               <w:rPr>
+                <w:del w:id="82" w:author="Jeff Alcoke" w:date="2014-10-26T21:41:00Z"/>
                 <w:sz w:val="20"/>
                 <w:szCs w:val="20"/>
               </w:rPr>
             </w:pPr>
-            <w:r>
-              <w:rPr>
-                <w:sz w:val="20"/>
-                <w:szCs w:val="20"/>
-              </w:rPr>
-              <w:t>The average user should be able to learn how to use</w:t>
-            </w:r>
-            <w:r>
-              <w:rPr>
-                <w:sz w:val="20"/>
-                <w:szCs w:val="20"/>
-              </w:rPr>
-              <w:t xml:space="preserve"> the product with ease</w:t>
-            </w:r>
+            <w:del w:id="83" w:author="Jeff Alcoke" w:date="2014-10-26T21:41:00Z">
+              <w:r>
+                <w:rPr>
+                  <w:sz w:val="20"/>
+                  <w:szCs w:val="20"/>
+                </w:rPr>
+                <w:delText>The average user should be able to learn how to use the product with ease</w:delText>
+              </w:r>
+            </w:del>
           </w:p>
           <w:p>
             <w:pPr>
               <w:rPr>
+                <w:del w:id="84" w:author="Jeff Alcoke" w:date="2014-10-26T21:42:00Z"/>
                 <w:sz w:val="20"/>
                 <w:szCs w:val="20"/>
               </w:rPr>
@@ -1839,40 +2167,39 @@
         <w:tc>
           <w:tcPr>
             <w:tcW w:w="4608" w:type="dxa"/>
+            <w:tcPrChange w:id="85" w:author="Jeff Alcoke" w:date="2014-10-26T21:41:00Z">
+              <w:tcPr>
+                <w:tcW w:w="4608" w:type="dxa"/>
+              </w:tcPr>
+            </w:tcPrChange>
           </w:tcPr>
           <w:p>
             <w:pPr>
               <w:rPr>
+                <w:del w:id="86" w:author="Jeff Alcoke" w:date="2014-10-26T21:42:00Z"/>
                 <w:i/>
                 <w:sz w:val="20"/>
                 <w:szCs w:val="20"/>
               </w:rPr>
             </w:pPr>
-            <w:r>
-              <w:rPr>
-                <w:i/>
-                <w:sz w:val="20"/>
-                <w:szCs w:val="20"/>
-              </w:rPr>
-              <w:lastRenderedPageBreak/>
-              <w:t>The s</w:t>
-            </w:r>
-            <w:r>
-              <w:rPr>
-                <w:i/>
-                <w:sz w:val="20"/>
-                <w:szCs w:val="20"/>
-              </w:rPr>
-              <w:t>implicity of the user interface will allow the user to intuitively know how to operate the lock box.</w:t>
-            </w:r>
+            <w:del w:id="87" w:author="Jeff Alcoke" w:date="2014-10-26T21:41:00Z">
+              <w:r>
+                <w:rPr>
+                  <w:i/>
+                  <w:sz w:val="20"/>
+                  <w:szCs w:val="20"/>
+                </w:rPr>
+                <w:delText>The simplicity of the user interface will allow the user to intuitively know how to operate the lock box.</w:delText>
+              </w:r>
+            </w:del>
           </w:p>
         </w:tc>
       </w:tr>
     </w:tbl>
     <w:p/>
     <w:sectPr>
-      <w:headerReference w:type="default" r:id="rId11"/>
-      <w:headerReference w:type="first" r:id="rId12"/>
+      <w:headerReference w:type="default" r:id="rId10"/>
+      <w:headerReference w:type="first" r:id="rId11"/>
       <w:pgSz w:w="12240" w:h="15840"/>
       <w:pgMar w:top="1440" w:right="1440" w:bottom="1440" w:left="1440" w:header="720" w:footer="720" w:gutter="0"/>
       <w:cols w:space="720"/>
@@ -1882,90 +2209,8 @@
 </w:document>
 </file>
 
-<file path=word/comments.xml><?xml version="1.0" encoding="utf-8"?>
-<w:comments xmlns:wpc="http://schemas.microsoft.com/office/word/2010/wordprocessingCanvas" xmlns:mc="http://schemas.openxmlformats.org/markup-compatibility/2006" xmlns:o="urn:schemas-microsoft-com:office:office" xmlns:r="http://schemas.openxmlformats.org/officeDocument/2006/relationships" xmlns:m="http://schemas.openxmlformats.org/officeDocument/2006/math" xmlns:v="urn:schemas-microsoft-com:vml" xmlns:wp14="http://schemas.microsoft.com/office/word/2010/wordprocessingDrawing" xmlns:wp="http://schemas.openxmlformats.org/drawingml/2006/wordprocessingDrawing" xmlns:w10="urn:schemas-microsoft-com:office:word" xmlns:w="http://schemas.openxmlformats.org/wordprocessingml/2006/main" xmlns:w14="http://schemas.microsoft.com/office/word/2010/wordml" xmlns:wpg="http://schemas.microsoft.com/office/word/2010/wordprocessingGroup" xmlns:wpi="http://schemas.microsoft.com/office/word/2010/wordprocessingInk" xmlns:wne="http://schemas.microsoft.com/office/word/2006/wordml" xmlns:wps="http://schemas.microsoft.com/office/word/2010/wordprocessingShape" mc:Ignorable="w14 wp14">
-  <w:comment w:id="0" w:author="LUIS SANTIAGO" w:date="2014-10-25T11:42:00Z" w:initials="LS">
-    <w:p>
-      <w:pPr>
-        <w:pStyle w:val="CommentText"/>
-      </w:pPr>
-      <w:r>
-        <w:rPr>
-          <w:rStyle w:val="CommentReference"/>
-        </w:rPr>
-        <w:annotationRef/>
-      </w:r>
-      <w:r>
-        <w:t xml:space="preserve"> Technical/ too Specific</w:t>
-      </w:r>
-    </w:p>
-  </w:comment>
-  <w:comment w:id="3" w:author="LUIS SANTIAGO" w:date="2014-10-25T11:42:00Z" w:initials="LS">
-    <w:p>
-      <w:pPr>
-        <w:pStyle w:val="CommentText"/>
-      </w:pPr>
-      <w:r>
-        <w:rPr>
-          <w:rStyle w:val="CommentReference"/>
-        </w:rPr>
-        <w:annotationRef/>
-      </w:r>
-      <w:r>
-        <w:t>Acronym and too technology Specific for marketing</w:t>
-      </w:r>
-    </w:p>
-  </w:comment>
-  <w:comment w:id="5" w:author="LUIS SANTIAGO" w:date="2014-10-25T11:42:00Z" w:initials="LS">
-    <w:p>
-      <w:pPr>
-        <w:pStyle w:val="CommentText"/>
-      </w:pPr>
-      <w:r>
-        <w:rPr>
-          <w:rStyle w:val="CommentReference"/>
-        </w:rPr>
-        <w:annotationRef/>
-      </w:r>
-      <w:r>
-        <w:t>I will keep it specific</w:t>
-      </w:r>
-    </w:p>
-  </w:comment>
-  <w:comment w:id="6" w:author="LUIS SANTIAGO" w:date="2014-10-25T11:42:00Z" w:initials="LS">
-    <w:p>
-      <w:pPr>
-        <w:pStyle w:val="CommentText"/>
-      </w:pPr>
-      <w:r>
-        <w:rPr>
-          <w:rStyle w:val="CommentReference"/>
-        </w:rPr>
-        <w:annotationRef/>
-      </w:r>
-      <w:r>
-        <w:t xml:space="preserve">Could be must or should. Will provide a value for the last row on the table. NOTE: If we leave this change table MUST </w:t>
-      </w:r>
-      <w:proofErr w:type="gramStart"/>
-      <w:r>
-        <w:t>change  by</w:t>
-      </w:r>
-      <w:proofErr w:type="gramEnd"/>
-      <w:r>
-        <w:t xml:space="preserve"> one (any value after </w:t>
-      </w:r>
-      <w:r>
-        <w:t>5).</w:t>
-      </w:r>
-      <w:bookmarkStart w:id="15" w:name="_GoBack"/>
-      <w:bookmarkEnd w:id="15"/>
-    </w:p>
-  </w:comment>
-</w:comments>
-</file>
-
 <file path=word/endnotes.xml><?xml version="1.0" encoding="utf-8"?>
-<w:endnotes xmlns:wpc="http://schemas.microsoft.com/office/word/2010/wordprocessingCanvas" xmlns:mc="http://schemas.openxmlformats.org/markup-compatibility/2006" xmlns:o="urn:schemas-microsoft-com:office:office" xmlns:r="http://schemas.openxmlformats.org/officeDocument/2006/relationships" xmlns:m="http://schemas.openxmlformats.org/officeDocument/2006/math" xmlns:v="urn:schemas-microsoft-com:vml" xmlns:wp14="http://schemas.microsoft.com/office/word/2010/wordprocessingDrawing" xmlns:wp="http://schemas.openxmlformats.org/drawingml/2006/wordprocessingDrawing" xmlns:w10="urn:schemas-microsoft-com:office:word" xmlns:w="http://schemas.openxmlformats.org/wordprocessingml/2006/main" xmlns:w14="http://schemas.microsoft.com/office/word/2010/wordml" xmlns:wpg="http://schemas.microsoft.com/office/word/2010/wordprocessingGroup" xmlns:wpi="http://schemas.microsoft.com/office/word/2010/wordprocessingInk" xmlns:wne="http://schemas.microsoft.com/office/word/2006/wordml" xmlns:wps="http://schemas.microsoft.com/office/word/2010/wordprocessingShape" mc:Ignorable="w14 wp14">
+<w:endnotes xmlns:wpc="http://schemas.microsoft.com/office/word/2010/wordprocessingCanvas" xmlns:mo="http://schemas.microsoft.com/office/mac/office/2008/main" xmlns:mc="http://schemas.openxmlformats.org/markup-compatibility/2006" xmlns:mv="urn:schemas-microsoft-com:mac:vml" xmlns:o="urn:schemas-microsoft-com:office:office" xmlns:r="http://schemas.openxmlformats.org/officeDocument/2006/relationships" xmlns:m="http://schemas.openxmlformats.org/officeDocument/2006/math" xmlns:v="urn:schemas-microsoft-com:vml" xmlns:wp14="http://schemas.microsoft.com/office/word/2010/wordprocessingDrawing" xmlns:wp="http://schemas.openxmlformats.org/drawingml/2006/wordprocessingDrawing" xmlns:w10="urn:schemas-microsoft-com:office:word" xmlns:w="http://schemas.openxmlformats.org/wordprocessingml/2006/main" xmlns:w14="http://schemas.microsoft.com/office/word/2010/wordml" xmlns:wpg="http://schemas.microsoft.com/office/word/2010/wordprocessingGroup" xmlns:wpi="http://schemas.microsoft.com/office/word/2010/wordprocessingInk" xmlns:wne="http://schemas.microsoft.com/office/word/2006/wordml" xmlns:wps="http://schemas.microsoft.com/office/word/2010/wordprocessingShape" mc:Ignorable="w14 wp14 mv">
   <w:endnote w:type="separator" w:id="-1">
     <w:p>
       <w:r>
@@ -1984,7 +2229,7 @@
 </file>
 
 <file path=word/footnotes.xml><?xml version="1.0" encoding="utf-8"?>
-<w:footnotes xmlns:wpc="http://schemas.microsoft.com/office/word/2010/wordprocessingCanvas" xmlns:mc="http://schemas.openxmlformats.org/markup-compatibility/2006" xmlns:o="urn:schemas-microsoft-com:office:office" xmlns:r="http://schemas.openxmlformats.org/officeDocument/2006/relationships" xmlns:m="http://schemas.openxmlformats.org/officeDocument/2006/math" xmlns:v="urn:schemas-microsoft-com:vml" xmlns:wp14="http://schemas.microsoft.com/office/word/2010/wordprocessingDrawing" xmlns:wp="http://schemas.openxmlformats.org/drawingml/2006/wordprocessingDrawing" xmlns:w10="urn:schemas-microsoft-com:office:word" xmlns:w="http://schemas.openxmlformats.org/wordprocessingml/2006/main" xmlns:w14="http://schemas.microsoft.com/office/word/2010/wordml" xmlns:wpg="http://schemas.microsoft.com/office/word/2010/wordprocessingGroup" xmlns:wpi="http://schemas.microsoft.com/office/word/2010/wordprocessingInk" xmlns:wne="http://schemas.microsoft.com/office/word/2006/wordml" xmlns:wps="http://schemas.microsoft.com/office/word/2010/wordprocessingShape" mc:Ignorable="w14 wp14">
+<w:footnotes xmlns:wpc="http://schemas.microsoft.com/office/word/2010/wordprocessingCanvas" xmlns:mo="http://schemas.microsoft.com/office/mac/office/2008/main" xmlns:mc="http://schemas.openxmlformats.org/markup-compatibility/2006" xmlns:mv="urn:schemas-microsoft-com:mac:vml" xmlns:o="urn:schemas-microsoft-com:office:office" xmlns:r="http://schemas.openxmlformats.org/officeDocument/2006/relationships" xmlns:m="http://schemas.openxmlformats.org/officeDocument/2006/math" xmlns:v="urn:schemas-microsoft-com:vml" xmlns:wp14="http://schemas.microsoft.com/office/word/2010/wordprocessingDrawing" xmlns:wp="http://schemas.openxmlformats.org/drawingml/2006/wordprocessingDrawing" xmlns:w10="urn:schemas-microsoft-com:office:word" xmlns:w="http://schemas.openxmlformats.org/wordprocessingml/2006/main" xmlns:w14="http://schemas.microsoft.com/office/word/2010/wordml" xmlns:wpg="http://schemas.microsoft.com/office/word/2010/wordprocessingGroup" xmlns:wpi="http://schemas.microsoft.com/office/word/2010/wordprocessingInk" xmlns:wne="http://schemas.microsoft.com/office/word/2006/wordml" xmlns:wps="http://schemas.microsoft.com/office/word/2010/wordprocessingShape" mc:Ignorable="w14 wp14 mv">
   <w:footnote w:type="separator" w:id="-1">
     <w:p>
       <w:r>
@@ -2003,7 +2248,7 @@
 </file>
 
 <file path=word/header1.xml><?xml version="1.0" encoding="utf-8"?>
-<w:hdr xmlns:wpc="http://schemas.microsoft.com/office/word/2010/wordprocessingCanvas" xmlns:mc="http://schemas.openxmlformats.org/markup-compatibility/2006" xmlns:o="urn:schemas-microsoft-com:office:office" xmlns:r="http://schemas.openxmlformats.org/officeDocument/2006/relationships" xmlns:m="http://schemas.openxmlformats.org/officeDocument/2006/math" xmlns:v="urn:schemas-microsoft-com:vml" xmlns:wp14="http://schemas.microsoft.com/office/word/2010/wordprocessingDrawing" xmlns:wp="http://schemas.openxmlformats.org/drawingml/2006/wordprocessingDrawing" xmlns:w10="urn:schemas-microsoft-com:office:word" xmlns:w="http://schemas.openxmlformats.org/wordprocessingml/2006/main" xmlns:w14="http://schemas.microsoft.com/office/word/2010/wordml" xmlns:wpg="http://schemas.microsoft.com/office/word/2010/wordprocessingGroup" xmlns:wpi="http://schemas.microsoft.com/office/word/2010/wordprocessingInk" xmlns:wne="http://schemas.microsoft.com/office/word/2006/wordml" xmlns:wps="http://schemas.microsoft.com/office/word/2010/wordprocessingShape" mc:Ignorable="w14 wp14">
+<w:hdr xmlns:wpc="http://schemas.microsoft.com/office/word/2010/wordprocessingCanvas" xmlns:mo="http://schemas.microsoft.com/office/mac/office/2008/main" xmlns:mc="http://schemas.openxmlformats.org/markup-compatibility/2006" xmlns:mv="urn:schemas-microsoft-com:mac:vml" xmlns:o="urn:schemas-microsoft-com:office:office" xmlns:r="http://schemas.openxmlformats.org/officeDocument/2006/relationships" xmlns:m="http://schemas.openxmlformats.org/officeDocument/2006/math" xmlns:v="urn:schemas-microsoft-com:vml" xmlns:wp14="http://schemas.microsoft.com/office/word/2010/wordprocessingDrawing" xmlns:wp="http://schemas.openxmlformats.org/drawingml/2006/wordprocessingDrawing" xmlns:w10="urn:schemas-microsoft-com:office:word" xmlns:w="http://schemas.openxmlformats.org/wordprocessingml/2006/main" xmlns:w14="http://schemas.microsoft.com/office/word/2010/wordml" xmlns:wpg="http://schemas.microsoft.com/office/word/2010/wordprocessingGroup" xmlns:wpi="http://schemas.microsoft.com/office/word/2010/wordprocessingInk" xmlns:wne="http://schemas.microsoft.com/office/word/2006/wordml" xmlns:wps="http://schemas.microsoft.com/office/word/2010/wordprocessingShape" mc:Ignorable="w14 wp14">
   <w:sdt>
     <w:sdtPr>
       <w:rPr>
@@ -2084,7 +2329,7 @@
 </file>
 
 <file path=word/header2.xml><?xml version="1.0" encoding="utf-8"?>
-<w:hdr xmlns:wpc="http://schemas.microsoft.com/office/word/2010/wordprocessingCanvas" xmlns:mc="http://schemas.openxmlformats.org/markup-compatibility/2006" xmlns:o="urn:schemas-microsoft-com:office:office" xmlns:r="http://schemas.openxmlformats.org/officeDocument/2006/relationships" xmlns:m="http://schemas.openxmlformats.org/officeDocument/2006/math" xmlns:v="urn:schemas-microsoft-com:vml" xmlns:wp14="http://schemas.microsoft.com/office/word/2010/wordprocessingDrawing" xmlns:wp="http://schemas.openxmlformats.org/drawingml/2006/wordprocessingDrawing" xmlns:w10="urn:schemas-microsoft-com:office:word" xmlns:w="http://schemas.openxmlformats.org/wordprocessingml/2006/main" xmlns:w14="http://schemas.microsoft.com/office/word/2010/wordml" xmlns:wpg="http://schemas.microsoft.com/office/word/2010/wordprocessingGroup" xmlns:wpi="http://schemas.microsoft.com/office/word/2010/wordprocessingInk" xmlns:wne="http://schemas.microsoft.com/office/word/2006/wordml" xmlns:wps="http://schemas.microsoft.com/office/word/2010/wordprocessingShape" mc:Ignorable="w14 wp14">
+<w:hdr xmlns:wpc="http://schemas.microsoft.com/office/word/2010/wordprocessingCanvas" xmlns:mo="http://schemas.microsoft.com/office/mac/office/2008/main" xmlns:mc="http://schemas.openxmlformats.org/markup-compatibility/2006" xmlns:mv="urn:schemas-microsoft-com:mac:vml" xmlns:o="urn:schemas-microsoft-com:office:office" xmlns:r="http://schemas.openxmlformats.org/officeDocument/2006/relationships" xmlns:m="http://schemas.openxmlformats.org/officeDocument/2006/math" xmlns:v="urn:schemas-microsoft-com:vml" xmlns:wp14="http://schemas.microsoft.com/office/word/2010/wordprocessingDrawing" xmlns:wp="http://schemas.openxmlformats.org/drawingml/2006/wordprocessingDrawing" xmlns:w10="urn:schemas-microsoft-com:office:word" xmlns:w="http://schemas.openxmlformats.org/wordprocessingml/2006/main" xmlns:w14="http://schemas.microsoft.com/office/word/2010/wordml" xmlns:wpg="http://schemas.microsoft.com/office/word/2010/wordprocessingGroup" xmlns:wpi="http://schemas.microsoft.com/office/word/2010/wordprocessingInk" xmlns:wne="http://schemas.microsoft.com/office/word/2006/wordml" xmlns:wps="http://schemas.microsoft.com/office/word/2010/wordprocessingShape" mc:Ignorable="w14 wp14">
   <w:tbl>
     <w:tblPr>
       <w:tblW w:w="5000" w:type="pct"/>
@@ -2200,7 +2445,7 @@
 </file>
 
 <file path=word/numbering.xml><?xml version="1.0" encoding="utf-8"?>
-<w:numbering xmlns:wpc="http://schemas.microsoft.com/office/word/2010/wordprocessingCanvas" xmlns:mc="http://schemas.openxmlformats.org/markup-compatibility/2006" xmlns:o="urn:schemas-microsoft-com:office:office" xmlns:r="http://schemas.openxmlformats.org/officeDocument/2006/relationships" xmlns:m="http://schemas.openxmlformats.org/officeDocument/2006/math" xmlns:v="urn:schemas-microsoft-com:vml" xmlns:wp14="http://schemas.microsoft.com/office/word/2010/wordprocessingDrawing" xmlns:wp="http://schemas.openxmlformats.org/drawingml/2006/wordprocessingDrawing" xmlns:w10="urn:schemas-microsoft-com:office:word" xmlns:w="http://schemas.openxmlformats.org/wordprocessingml/2006/main" xmlns:w14="http://schemas.microsoft.com/office/word/2010/wordml" xmlns:wpg="http://schemas.microsoft.com/office/word/2010/wordprocessingGroup" xmlns:wpi="http://schemas.microsoft.com/office/word/2010/wordprocessingInk" xmlns:wne="http://schemas.microsoft.com/office/word/2006/wordml" xmlns:wps="http://schemas.microsoft.com/office/word/2010/wordprocessingShape" mc:Ignorable="w14 wp14">
+<w:numbering xmlns:wpc="http://schemas.microsoft.com/office/word/2010/wordprocessingCanvas" xmlns:mo="http://schemas.microsoft.com/office/mac/office/2008/main" xmlns:mc="http://schemas.openxmlformats.org/markup-compatibility/2006" xmlns:mv="urn:schemas-microsoft-com:mac:vml" xmlns:o="urn:schemas-microsoft-com:office:office" xmlns:r="http://schemas.openxmlformats.org/officeDocument/2006/relationships" xmlns:m="http://schemas.openxmlformats.org/officeDocument/2006/math" xmlns:v="urn:schemas-microsoft-com:vml" xmlns:wp14="http://schemas.microsoft.com/office/word/2010/wordprocessingDrawing" xmlns:wp="http://schemas.openxmlformats.org/drawingml/2006/wordprocessingDrawing" xmlns:w10="urn:schemas-microsoft-com:office:word" xmlns:w="http://schemas.openxmlformats.org/wordprocessingml/2006/main" xmlns:w14="http://schemas.microsoft.com/office/word/2010/wordml" xmlns:wpg="http://schemas.microsoft.com/office/word/2010/wordprocessingGroup" xmlns:wpi="http://schemas.microsoft.com/office/word/2010/wordprocessingInk" xmlns:wne="http://schemas.microsoft.com/office/word/2006/wordml" xmlns:wps="http://schemas.microsoft.com/office/word/2010/wordprocessingShape" mc:Ignorable="w14 wp14 mv">
   <w:abstractNum w:abstractNumId="0">
     <w:nsid w:val="074B02EA"/>
     <w:multiLevelType w:val="multilevel"/>
@@ -3620,7 +3865,7 @@
     </w:rPrDefault>
     <w:pPrDefault/>
   </w:docDefaults>
-  <w:latentStyles w:defLockedState="0" w:defUIPriority="0" w:defSemiHidden="0" w:defUnhideWhenUsed="0" w:defQFormat="0" w:count="267">
+  <w:latentStyles w:defLockedState="0" w:defUIPriority="0" w:defSemiHidden="0" w:defUnhideWhenUsed="0" w:defQFormat="0" w:count="276">
     <w:lsdException w:name="header" w:uiPriority="99"/>
     <w:lsdException w:name="Table Grid" w:uiPriority="59"/>
     <w:lsdException w:name="Light Shading Accent 1" w:uiPriority="60"/>
@@ -3817,10 +4062,17 @@
     <w:tblPr>
       <w:tblStyleRowBandSize w:val="1"/>
       <w:tblStyleColBandSize w:val="1"/>
+      <w:tblInd w:w="0" w:type="dxa"/>
       <w:tblBorders>
         <w:top w:val="single" w:sz="8" w:space="0" w:color="4F81BD" w:themeColor="accent1"/>
         <w:bottom w:val="single" w:sz="8" w:space="0" w:color="4F81BD" w:themeColor="accent1"/>
       </w:tblBorders>
+      <w:tblCellMar>
+        <w:top w:w="0" w:type="dxa"/>
+        <w:left w:w="108" w:type="dxa"/>
+        <w:bottom w:w="0" w:type="dxa"/>
+        <w:right w:w="108" w:type="dxa"/>
+      </w:tblCellMar>
     </w:tblPr>
     <w:tblStylePr w:type="firstRow">
       <w:pPr>
@@ -3910,6 +4162,7 @@
       <w:szCs w:val="22"/>
     </w:rPr>
     <w:tblPr>
+      <w:tblInd w:w="0" w:type="dxa"/>
       <w:tblBorders>
         <w:top w:val="single" w:sz="4" w:space="0" w:color="auto"/>
         <w:left w:val="single" w:sz="4" w:space="0" w:color="auto"/>
@@ -3918,6 +4171,12 @@
         <w:insideH w:val="single" w:sz="4" w:space="0" w:color="auto"/>
         <w:insideV w:val="single" w:sz="4" w:space="0" w:color="auto"/>
       </w:tblBorders>
+      <w:tblCellMar>
+        <w:top w:w="0" w:type="dxa"/>
+        <w:left w:w="108" w:type="dxa"/>
+        <w:bottom w:w="0" w:type="dxa"/>
+        <w:right w:w="108" w:type="dxa"/>
+      </w:tblCellMar>
     </w:tblPr>
   </w:style>
   <w:style w:type="character" w:styleId="CommentReference">
@@ -3976,7 +4235,7 @@
 </file>
 
 <file path=word/stylesWithEffects.xml><?xml version="1.0" encoding="utf-8"?>
-<w:styles xmlns:wpc="http://schemas.microsoft.com/office/word/2010/wordprocessingCanvas" xmlns:mc="http://schemas.openxmlformats.org/markup-compatibility/2006" xmlns:o="urn:schemas-microsoft-com:office:office" xmlns:r="http://schemas.openxmlformats.org/officeDocument/2006/relationships" xmlns:m="http://schemas.openxmlformats.org/officeDocument/2006/math" xmlns:v="urn:schemas-microsoft-com:vml" xmlns:wp14="http://schemas.microsoft.com/office/word/2010/wordprocessingDrawing" xmlns:wp="http://schemas.openxmlformats.org/drawingml/2006/wordprocessingDrawing" xmlns:w10="urn:schemas-microsoft-com:office:word" xmlns:w="http://schemas.openxmlformats.org/wordprocessingml/2006/main" xmlns:w14="http://schemas.microsoft.com/office/word/2010/wordml" xmlns:wpg="http://schemas.microsoft.com/office/word/2010/wordprocessingGroup" xmlns:wpi="http://schemas.microsoft.com/office/word/2010/wordprocessingInk" xmlns:wne="http://schemas.microsoft.com/office/word/2006/wordml" xmlns:wps="http://schemas.microsoft.com/office/word/2010/wordprocessingShape" mc:Ignorable="w14 wp14">
+<w:styles xmlns:wpc="http://schemas.microsoft.com/office/word/2010/wordprocessingCanvas" xmlns:mo="http://schemas.microsoft.com/office/mac/office/2008/main" xmlns:mc="http://schemas.openxmlformats.org/markup-compatibility/2006" xmlns:mv="urn:schemas-microsoft-com:mac:vml" xmlns:o="urn:schemas-microsoft-com:office:office" xmlns:r="http://schemas.openxmlformats.org/officeDocument/2006/relationships" xmlns:m="http://schemas.openxmlformats.org/officeDocument/2006/math" xmlns:v="urn:schemas-microsoft-com:vml" xmlns:wp14="http://schemas.microsoft.com/office/word/2010/wordprocessingDrawing" xmlns:wp="http://schemas.openxmlformats.org/drawingml/2006/wordprocessingDrawing" xmlns:w10="urn:schemas-microsoft-com:office:word" xmlns:w="http://schemas.openxmlformats.org/wordprocessingml/2006/main" xmlns:w14="http://schemas.microsoft.com/office/word/2010/wordml" xmlns:wpg="http://schemas.microsoft.com/office/word/2010/wordprocessingGroup" xmlns:wpi="http://schemas.microsoft.com/office/word/2010/wordprocessingInk" xmlns:wne="http://schemas.microsoft.com/office/word/2006/wordml" xmlns:wps="http://schemas.microsoft.com/office/word/2010/wordprocessingShape" mc:Ignorable="w14 wp14 mv">
   <w:docDefaults>
     <w:rPrDefault>
       <w:rPr>
@@ -3988,7 +4247,7 @@
     </w:rPrDefault>
     <w:pPrDefault/>
   </w:docDefaults>
-  <w:latentStyles w:defLockedState="0" w:defUIPriority="99" w:defSemiHidden="1" w:defUnhideWhenUsed="1" w:defQFormat="0" w:count="267">
+  <w:latentStyles w:defLockedState="0" w:defUIPriority="99" w:defSemiHidden="1" w:defUnhideWhenUsed="1" w:defQFormat="0" w:count="276">
     <w:lsdException w:name="Normal" w:semiHidden="0" w:uiPriority="0" w:unhideWhenUsed="0" w:qFormat="1"/>
     <w:lsdException w:name="heading 1" w:semiHidden="0" w:uiPriority="9" w:unhideWhenUsed="0" w:qFormat="1"/>
     <w:lsdException w:name="heading 2" w:uiPriority="9" w:qFormat="1"/>
@@ -4541,7 +4800,7 @@
 </file>
 
 <file path=customXml/itemProps2.xml><?xml version="1.0" encoding="utf-8"?>
-<ds:datastoreItem xmlns:ds="http://schemas.openxmlformats.org/officeDocument/2006/customXml" ds:itemID="{67EAB663-7C04-4CE3-B6B9-9CACCDCCA090}">
+<ds:datastoreItem xmlns:ds="http://schemas.openxmlformats.org/officeDocument/2006/customXml" ds:itemID="{FC5A8E79-3D14-9548-9927-C7EFD9086219}">
   <ds:schemaRefs>
     <ds:schemaRef ds:uri="http://schemas.openxmlformats.org/officeDocument/2006/bibliography"/>
   </ds:schemaRefs>

</xml_diff>

<commit_message>
Final review is done.  No further work needed. :-)
</commit_message>
<xml_diff>
--- a/411_assignments/PracticumPDS.docx
+++ b/411_assignments/PracticumPDS.docx
@@ -610,11 +610,9 @@
           <w:r>
             <w:t xml:space="preserve">Be powered </w:t>
           </w:r>
-          <w:ins w:id="0" w:author="Jeff Alcoke" w:date="2014-10-26T21:39:00Z">
-            <w:r>
-              <w:t>from an external source.</w:t>
-            </w:r>
-          </w:ins>
+          <w:r>
+            <w:t>from an external source.</w:t>
+          </w:r>
         </w:p>
         <w:p>
           <w:pPr>
@@ -627,11 +625,9 @@
           <w:r>
             <w:t xml:space="preserve">Have </w:t>
           </w:r>
-          <w:ins w:id="1" w:author="LUIS SANTIAGO" w:date="2014-10-25T11:29:00Z">
-            <w:r>
-              <w:t xml:space="preserve">visual feedback to user. </w:t>
-            </w:r>
-          </w:ins>
+          <w:r>
+            <w:t xml:space="preserve">visual feedback to user. </w:t>
+          </w:r>
         </w:p>
         <w:p>
           <w:pPr>
@@ -677,41 +673,9 @@
               <w:numId w:val="13"/>
             </w:numPr>
           </w:pPr>
-          <w:ins w:id="2" w:author="LUIS SANTIAGO" w:date="2014-10-25T11:36:00Z">
-            <w:r>
-              <w:t xml:space="preserve">Basic operation </w:t>
-            </w:r>
-          </w:ins>
-          <w:ins w:id="3" w:author="LUIS SANTIAGO" w:date="2014-10-25T11:37:00Z">
-            <w:r>
-              <w:t xml:space="preserve">must </w:t>
-            </w:r>
-          </w:ins>
-          <w:ins w:id="4" w:author="LUIS SANTIAGO" w:date="2014-10-25T11:36:00Z">
-            <w:r>
-              <w:t>be</w:t>
-            </w:r>
-          </w:ins>
-          <w:ins w:id="5" w:author="LUIS SANTIAGO" w:date="2014-10-25T11:38:00Z">
-            <w:r>
-              <w:t xml:space="preserve"> easy,</w:t>
-            </w:r>
-          </w:ins>
-          <w:ins w:id="6" w:author="LUIS SANTIAGO" w:date="2014-10-25T11:36:00Z">
-            <w:r>
-              <w:t xml:space="preserve"> intuitive</w:t>
-            </w:r>
-          </w:ins>
-          <w:ins w:id="7" w:author="LUIS SANTIAGO" w:date="2014-10-25T11:37:00Z">
-            <w:r>
-              <w:t xml:space="preserve"> or interactive</w:t>
-            </w:r>
-          </w:ins>
-          <w:ins w:id="8" w:author="LUIS SANTIAGO" w:date="2014-10-25T11:36:00Z">
-            <w:r>
-              <w:t>.</w:t>
-            </w:r>
-          </w:ins>
+          <w:r>
+            <w:t>Basic operation must be easy, intuitive or interactive.</w:t>
+          </w:r>
         </w:p>
         <w:p>
           <w:pPr>
@@ -1089,35 +1053,16 @@
         <w:tblStyle w:val="TableGrid"/>
         <w:tblW w:w="0" w:type="auto"/>
         <w:tblLook w:val="04A0" w:firstRow="1" w:lastRow="0" w:firstColumn="1" w:lastColumn="0" w:noHBand="0" w:noVBand="1"/>
-        <w:tblPrChange w:id="9" w:author="Jeff Alcoke" w:date="2014-10-26T21:41:00Z">
-          <w:tblPr>
-            <w:tblStyle w:val="TableGrid"/>
-            <w:tblW w:w="0" w:type="auto"/>
-            <w:tblLook w:val="04A0" w:firstRow="1" w:lastRow="0" w:firstColumn="1" w:lastColumn="0" w:noHBand="0" w:noVBand="1"/>
-          </w:tblPr>
-        </w:tblPrChange>
       </w:tblPr>
       <w:tblGrid>
         <w:gridCol w:w="2448"/>
         <w:gridCol w:w="2520"/>
         <w:gridCol w:w="4608"/>
-        <w:tblGridChange w:id="10">
-          <w:tblGrid>
-            <w:gridCol w:w="2448"/>
-            <w:gridCol w:w="2520"/>
-            <w:gridCol w:w="4608"/>
-          </w:tblGrid>
-        </w:tblGridChange>
       </w:tblGrid>
       <w:tr>
         <w:tc>
           <w:tcPr>
             <w:tcW w:w="2448" w:type="dxa"/>
-            <w:tcPrChange w:id="11" w:author="Jeff Alcoke" w:date="2014-10-26T21:41:00Z">
-              <w:tcPr>
-                <w:tcW w:w="2448" w:type="dxa"/>
-              </w:tcPr>
-            </w:tcPrChange>
           </w:tcPr>
           <w:p>
             <w:pPr>
@@ -1139,11 +1084,6 @@
         <w:tc>
           <w:tcPr>
             <w:tcW w:w="2520" w:type="dxa"/>
-            <w:tcPrChange w:id="12" w:author="Jeff Alcoke" w:date="2014-10-26T21:41:00Z">
-              <w:tcPr>
-                <w:tcW w:w="2520" w:type="dxa"/>
-              </w:tcPr>
-            </w:tcPrChange>
           </w:tcPr>
           <w:p>
             <w:pPr>
@@ -1165,11 +1105,6 @@
         <w:tc>
           <w:tcPr>
             <w:tcW w:w="4608" w:type="dxa"/>
-            <w:tcPrChange w:id="13" w:author="Jeff Alcoke" w:date="2014-10-26T21:41:00Z">
-              <w:tcPr>
-                <w:tcW w:w="4608" w:type="dxa"/>
-              </w:tcPr>
-            </w:tcPrChange>
           </w:tcPr>
           <w:p>
             <w:pPr>
@@ -1193,11 +1128,6 @@
         <w:tc>
           <w:tcPr>
             <w:tcW w:w="2448" w:type="dxa"/>
-            <w:tcPrChange w:id="14" w:author="Jeff Alcoke" w:date="2014-10-26T21:41:00Z">
-              <w:tcPr>
-                <w:tcW w:w="2448" w:type="dxa"/>
-              </w:tcPr>
-            </w:tcPrChange>
           </w:tcPr>
           <w:p>
             <w:pPr>
@@ -1206,16 +1136,14 @@
             <w:r>
               <w:t>3</w:t>
             </w:r>
+            <w:r>
+              <w:t>, 7</w:t>
+            </w:r>
           </w:p>
         </w:tc>
         <w:tc>
           <w:tcPr>
             <w:tcW w:w="2520" w:type="dxa"/>
-            <w:tcPrChange w:id="15" w:author="Jeff Alcoke" w:date="2014-10-26T21:41:00Z">
-              <w:tcPr>
-                <w:tcW w:w="2520" w:type="dxa"/>
-              </w:tcPr>
-            </w:tcPrChange>
           </w:tcPr>
           <w:p>
             <w:pPr>
@@ -1244,11 +1172,6 @@
         <w:tc>
           <w:tcPr>
             <w:tcW w:w="4608" w:type="dxa"/>
-            <w:tcPrChange w:id="16" w:author="Jeff Alcoke" w:date="2014-10-26T21:41:00Z">
-              <w:tcPr>
-                <w:tcW w:w="4608" w:type="dxa"/>
-              </w:tcPr>
-            </w:tcPrChange>
           </w:tcPr>
           <w:p>
             <w:pPr>
@@ -1273,11 +1196,6 @@
         <w:tc>
           <w:tcPr>
             <w:tcW w:w="2448" w:type="dxa"/>
-            <w:tcPrChange w:id="17" w:author="Jeff Alcoke" w:date="2014-10-26T21:41:00Z">
-              <w:tcPr>
-                <w:tcW w:w="2448" w:type="dxa"/>
-              </w:tcPr>
-            </w:tcPrChange>
           </w:tcPr>
           <w:p>
             <w:pPr>
@@ -1291,11 +1209,6 @@
         <w:tc>
           <w:tcPr>
             <w:tcW w:w="2520" w:type="dxa"/>
-            <w:tcPrChange w:id="18" w:author="Jeff Alcoke" w:date="2014-10-26T21:41:00Z">
-              <w:tcPr>
-                <w:tcW w:w="2520" w:type="dxa"/>
-              </w:tcPr>
-            </w:tcPrChange>
           </w:tcPr>
           <w:p>
             <w:pPr>
@@ -1330,11 +1243,6 @@
         <w:tc>
           <w:tcPr>
             <w:tcW w:w="4608" w:type="dxa"/>
-            <w:tcPrChange w:id="19" w:author="Jeff Alcoke" w:date="2014-10-26T21:41:00Z">
-              <w:tcPr>
-                <w:tcW w:w="4608" w:type="dxa"/>
-              </w:tcPr>
-            </w:tcPrChange>
           </w:tcPr>
           <w:p>
             <w:pPr>
@@ -1359,11 +1267,6 @@
         <w:tc>
           <w:tcPr>
             <w:tcW w:w="2448" w:type="dxa"/>
-            <w:tcPrChange w:id="20" w:author="Jeff Alcoke" w:date="2014-10-26T21:41:00Z">
-              <w:tcPr>
-                <w:tcW w:w="2448" w:type="dxa"/>
-              </w:tcPr>
-            </w:tcPrChange>
           </w:tcPr>
           <w:p>
             <w:pPr>
@@ -1377,11 +1280,6 @@
         <w:tc>
           <w:tcPr>
             <w:tcW w:w="2520" w:type="dxa"/>
-            <w:tcPrChange w:id="21" w:author="Jeff Alcoke" w:date="2014-10-26T21:41:00Z">
-              <w:tcPr>
-                <w:tcW w:w="2520" w:type="dxa"/>
-              </w:tcPr>
-            </w:tcPrChange>
           </w:tcPr>
           <w:p>
             <w:pPr>
@@ -1416,11 +1314,6 @@
         <w:tc>
           <w:tcPr>
             <w:tcW w:w="4608" w:type="dxa"/>
-            <w:tcPrChange w:id="22" w:author="Jeff Alcoke" w:date="2014-10-26T21:41:00Z">
-              <w:tcPr>
-                <w:tcW w:w="4608" w:type="dxa"/>
-              </w:tcPr>
-            </w:tcPrChange>
           </w:tcPr>
           <w:p>
             <w:pPr>
@@ -1445,11 +1338,6 @@
         <w:tc>
           <w:tcPr>
             <w:tcW w:w="2448" w:type="dxa"/>
-            <w:tcPrChange w:id="23" w:author="Jeff Alcoke" w:date="2014-10-26T21:41:00Z">
-              <w:tcPr>
-                <w:tcW w:w="2448" w:type="dxa"/>
-              </w:tcPr>
-            </w:tcPrChange>
           </w:tcPr>
           <w:p>
             <w:pPr>
@@ -1463,11 +1351,6 @@
         <w:tc>
           <w:tcPr>
             <w:tcW w:w="2520" w:type="dxa"/>
-            <w:tcPrChange w:id="24" w:author="Jeff Alcoke" w:date="2014-10-26T21:41:00Z">
-              <w:tcPr>
-                <w:tcW w:w="2520" w:type="dxa"/>
-              </w:tcPr>
-            </w:tcPrChange>
           </w:tcPr>
           <w:p>
             <w:pPr>
@@ -1496,11 +1379,6 @@
         <w:tc>
           <w:tcPr>
             <w:tcW w:w="4608" w:type="dxa"/>
-            <w:tcPrChange w:id="25" w:author="Jeff Alcoke" w:date="2014-10-26T21:41:00Z">
-              <w:tcPr>
-                <w:tcW w:w="4608" w:type="dxa"/>
-              </w:tcPr>
-            </w:tcPrChange>
           </w:tcPr>
           <w:p>
             <w:pPr>
@@ -1533,49 +1411,34 @@
         <w:tc>
           <w:tcPr>
             <w:tcW w:w="2448" w:type="dxa"/>
-            <w:tcPrChange w:id="26" w:author="Jeff Alcoke" w:date="2014-10-26T21:41:00Z">
-              <w:tcPr>
-                <w:tcW w:w="2448" w:type="dxa"/>
-              </w:tcPr>
-            </w:tcPrChange>
           </w:tcPr>
           <w:p>
             <w:pPr>
               <w:jc w:val="center"/>
             </w:pPr>
-            <w:ins w:id="27" w:author="Jeff Alcoke" w:date="2014-10-26T21:41:00Z">
-              <w:r>
-                <w:t>6</w:t>
-              </w:r>
-            </w:ins>
+            <w:r>
+              <w:t>5</w:t>
+            </w:r>
           </w:p>
         </w:tc>
         <w:tc>
           <w:tcPr>
             <w:tcW w:w="2520" w:type="dxa"/>
-            <w:tcPrChange w:id="28" w:author="Jeff Alcoke" w:date="2014-10-26T21:41:00Z">
-              <w:tcPr>
-                <w:tcW w:w="2520" w:type="dxa"/>
-              </w:tcPr>
-            </w:tcPrChange>
           </w:tcPr>
           <w:p>
             <w:pPr>
               <w:rPr>
-                <w:ins w:id="29" w:author="Jeff Alcoke" w:date="2014-10-26T21:41:00Z"/>
                 <w:sz w:val="20"/>
                 <w:szCs w:val="20"/>
               </w:rPr>
             </w:pPr>
-            <w:ins w:id="30" w:author="Jeff Alcoke" w:date="2014-10-26T21:41:00Z">
-              <w:r>
-                <w:rPr>
-                  <w:sz w:val="20"/>
-                  <w:szCs w:val="20"/>
-                </w:rPr>
-                <w:t>Will not cause the user harm</w:t>
-              </w:r>
-            </w:ins>
+            <w:r>
+              <w:rPr>
+                <w:sz w:val="20"/>
+                <w:szCs w:val="20"/>
+              </w:rPr>
+              <w:t>Will not cause the user harm</w:t>
+            </w:r>
           </w:p>
           <w:p>
             <w:pPr>
@@ -1589,11 +1452,6 @@
         <w:tc>
           <w:tcPr>
             <w:tcW w:w="4608" w:type="dxa"/>
-            <w:tcPrChange w:id="31" w:author="Jeff Alcoke" w:date="2014-10-26T21:41:00Z">
-              <w:tcPr>
-                <w:tcW w:w="4608" w:type="dxa"/>
-              </w:tcPr>
-            </w:tcPrChange>
           </w:tcPr>
           <w:p>
             <w:pPr>
@@ -1603,16 +1461,14 @@
                 <w:szCs w:val="20"/>
               </w:rPr>
             </w:pPr>
-            <w:ins w:id="32" w:author="Jeff Alcoke" w:date="2014-10-26T21:41:00Z">
-              <w:r>
-                <w:rPr>
-                  <w:i/>
-                  <w:sz w:val="20"/>
-                  <w:szCs w:val="20"/>
-                </w:rPr>
-                <w:t>People won’t want to use something that hurts them</w:t>
-              </w:r>
-            </w:ins>
+            <w:r>
+              <w:rPr>
+                <w:i/>
+                <w:sz w:val="20"/>
+                <w:szCs w:val="20"/>
+              </w:rPr>
+              <w:t>People won’t want to use something that hurts them</w:t>
+            </w:r>
           </w:p>
         </w:tc>
       </w:tr>
@@ -1620,72 +1476,34 @@
         <w:tc>
           <w:tcPr>
             <w:tcW w:w="2448" w:type="dxa"/>
-            <w:tcPrChange w:id="33" w:author="Jeff Alcoke" w:date="2014-10-26T21:41:00Z">
-              <w:tcPr>
-                <w:tcW w:w="2448" w:type="dxa"/>
-              </w:tcPr>
-            </w:tcPrChange>
           </w:tcPr>
           <w:p>
             <w:pPr>
               <w:jc w:val="center"/>
             </w:pPr>
-            <w:ins w:id="34" w:author="Jeff Alcoke" w:date="2014-10-26T21:41:00Z">
-              <w:r>
-                <w:t>6</w:t>
-              </w:r>
-            </w:ins>
-            <w:del w:id="35" w:author="Jeff Alcoke" w:date="2014-10-26T21:41:00Z">
-              <w:r>
-                <w:delText>6</w:delText>
-              </w:r>
-            </w:del>
+            <w:r>
+              <w:t>5</w:t>
+            </w:r>
           </w:p>
         </w:tc>
         <w:tc>
           <w:tcPr>
             <w:tcW w:w="2520" w:type="dxa"/>
-            <w:tcPrChange w:id="36" w:author="Jeff Alcoke" w:date="2014-10-26T21:41:00Z">
-              <w:tcPr>
-                <w:tcW w:w="2520" w:type="dxa"/>
-              </w:tcPr>
-            </w:tcPrChange>
           </w:tcPr>
           <w:p>
             <w:pPr>
               <w:rPr>
-                <w:ins w:id="37" w:author="Jeff Alcoke" w:date="2014-10-26T21:41:00Z"/>
                 <w:sz w:val="20"/>
                 <w:szCs w:val="20"/>
               </w:rPr>
             </w:pPr>
-            <w:ins w:id="38" w:author="Jeff Alcoke" w:date="2014-10-26T21:41:00Z">
-              <w:r>
-                <w:rPr>
-                  <w:sz w:val="20"/>
-                  <w:szCs w:val="20"/>
-                </w:rPr>
-                <w:t>The circuit will have at least 25% surface mount components</w:t>
-              </w:r>
-            </w:ins>
-          </w:p>
-          <w:p>
-            <w:pPr>
-              <w:rPr>
-                <w:del w:id="39" w:author="Jeff Alcoke" w:date="2014-10-26T21:41:00Z"/>
-                <w:sz w:val="20"/>
-                <w:szCs w:val="20"/>
-              </w:rPr>
-            </w:pPr>
-            <w:del w:id="40" w:author="Jeff Alcoke" w:date="2014-10-26T21:41:00Z">
-              <w:r>
-                <w:rPr>
-                  <w:sz w:val="20"/>
-                  <w:szCs w:val="20"/>
-                </w:rPr>
-                <w:delText>Will not cause the user harm</w:delText>
-              </w:r>
-            </w:del>
+            <w:r>
+              <w:rPr>
+                <w:sz w:val="20"/>
+                <w:szCs w:val="20"/>
+              </w:rPr>
+              <w:t>The circuit will have at least 25% surface mount components</w:t>
+            </w:r>
           </w:p>
           <w:p>
             <w:pPr>
@@ -1699,11 +1517,6 @@
         <w:tc>
           <w:tcPr>
             <w:tcW w:w="4608" w:type="dxa"/>
-            <w:tcPrChange w:id="41" w:author="Jeff Alcoke" w:date="2014-10-26T21:41:00Z">
-              <w:tcPr>
-                <w:tcW w:w="4608" w:type="dxa"/>
-              </w:tcPr>
-            </w:tcPrChange>
           </w:tcPr>
           <w:p>
             <w:pPr>
@@ -1713,26 +1526,14 @@
                 <w:szCs w:val="20"/>
               </w:rPr>
             </w:pPr>
-            <w:ins w:id="42" w:author="Jeff Alcoke" w:date="2014-10-26T21:41:00Z">
-              <w:r>
-                <w:rPr>
-                  <w:i/>
-                  <w:sz w:val="20"/>
-                  <w:szCs w:val="20"/>
-                </w:rPr>
-                <w:t>This is a requirement for practicum</w:t>
-              </w:r>
-            </w:ins>
-            <w:del w:id="43" w:author="Jeff Alcoke" w:date="2014-10-26T21:41:00Z">
-              <w:r>
-                <w:rPr>
-                  <w:i/>
-                  <w:sz w:val="20"/>
-                  <w:szCs w:val="20"/>
-                </w:rPr>
-                <w:delText>People won’t want to use something that hurts them</w:delText>
-              </w:r>
-            </w:del>
+            <w:r>
+              <w:rPr>
+                <w:i/>
+                <w:sz w:val="20"/>
+                <w:szCs w:val="20"/>
+              </w:rPr>
+              <w:t>This is a requirement for practicum</w:t>
+            </w:r>
           </w:p>
         </w:tc>
       </w:tr>
@@ -1740,72 +1541,34 @@
         <w:tc>
           <w:tcPr>
             <w:tcW w:w="2448" w:type="dxa"/>
-            <w:tcPrChange w:id="44" w:author="Jeff Alcoke" w:date="2014-10-26T21:41:00Z">
-              <w:tcPr>
-                <w:tcW w:w="2448" w:type="dxa"/>
-              </w:tcPr>
-            </w:tcPrChange>
           </w:tcPr>
           <w:p>
             <w:pPr>
               <w:jc w:val="center"/>
             </w:pPr>
-            <w:ins w:id="45" w:author="Jeff Alcoke" w:date="2014-10-26T21:41:00Z">
-              <w:r>
-                <w:t>6</w:t>
-              </w:r>
-            </w:ins>
-            <w:del w:id="46" w:author="Jeff Alcoke" w:date="2014-10-26T21:41:00Z">
-              <w:r>
-                <w:delText>6</w:delText>
-              </w:r>
-            </w:del>
+            <w:r>
+              <w:t>5</w:t>
+            </w:r>
           </w:p>
         </w:tc>
         <w:tc>
           <w:tcPr>
             <w:tcW w:w="2520" w:type="dxa"/>
-            <w:tcPrChange w:id="47" w:author="Jeff Alcoke" w:date="2014-10-26T21:41:00Z">
-              <w:tcPr>
-                <w:tcW w:w="2520" w:type="dxa"/>
-              </w:tcPr>
-            </w:tcPrChange>
           </w:tcPr>
           <w:p>
             <w:pPr>
               <w:rPr>
-                <w:ins w:id="48" w:author="Jeff Alcoke" w:date="2014-10-26T21:41:00Z"/>
                 <w:sz w:val="20"/>
                 <w:szCs w:val="20"/>
               </w:rPr>
             </w:pPr>
-            <w:ins w:id="49" w:author="Jeff Alcoke" w:date="2014-10-26T21:41:00Z">
-              <w:r>
-                <w:rPr>
-                  <w:sz w:val="20"/>
-                  <w:szCs w:val="20"/>
-                </w:rPr>
-                <w:t>The circuit will fit on a 2-layer PCB with solder mask and top side silk screen</w:t>
-              </w:r>
-            </w:ins>
-          </w:p>
-          <w:p>
-            <w:pPr>
-              <w:rPr>
-                <w:del w:id="50" w:author="Jeff Alcoke" w:date="2014-10-26T21:41:00Z"/>
-                <w:sz w:val="20"/>
-                <w:szCs w:val="20"/>
-              </w:rPr>
-            </w:pPr>
-            <w:del w:id="51" w:author="Jeff Alcoke" w:date="2014-10-26T21:41:00Z">
-              <w:r>
-                <w:rPr>
-                  <w:sz w:val="20"/>
-                  <w:szCs w:val="20"/>
-                </w:rPr>
-                <w:delText>The circuit will have at least 25% surface mount components</w:delText>
-              </w:r>
-            </w:del>
+            <w:r>
+              <w:rPr>
+                <w:sz w:val="20"/>
+                <w:szCs w:val="20"/>
+              </w:rPr>
+              <w:t>The circuit will fit on a 2-layer PCB with solder mask and top side silk screen</w:t>
+            </w:r>
           </w:p>
           <w:p>
             <w:pPr>
@@ -1819,11 +1582,6 @@
         <w:tc>
           <w:tcPr>
             <w:tcW w:w="4608" w:type="dxa"/>
-            <w:tcPrChange w:id="52" w:author="Jeff Alcoke" w:date="2014-10-26T21:41:00Z">
-              <w:tcPr>
-                <w:tcW w:w="4608" w:type="dxa"/>
-              </w:tcPr>
-            </w:tcPrChange>
           </w:tcPr>
           <w:p>
             <w:pPr>
@@ -1833,36 +1591,22 @@
                 <w:szCs w:val="20"/>
               </w:rPr>
             </w:pPr>
-            <w:ins w:id="53" w:author="Jeff Alcoke" w:date="2014-10-26T21:41:00Z">
-              <w:r>
-                <w:rPr>
-                  <w:i/>
-                  <w:sz w:val="20"/>
-                  <w:szCs w:val="20"/>
-                </w:rPr>
-                <w:t>This is a</w:t>
-              </w:r>
-              <w:bookmarkStart w:id="54" w:name="_GoBack"/>
-              <w:bookmarkEnd w:id="54"/>
-              <w:r>
-                <w:rPr>
-                  <w:i/>
-                  <w:sz w:val="20"/>
-                  <w:szCs w:val="20"/>
-                </w:rPr>
-                <w:t xml:space="preserve"> requirement for practicum</w:t>
-              </w:r>
-            </w:ins>
-            <w:del w:id="55" w:author="Jeff Alcoke" w:date="2014-10-26T21:41:00Z">
-              <w:r>
-                <w:rPr>
-                  <w:i/>
-                  <w:sz w:val="20"/>
-                  <w:szCs w:val="20"/>
-                </w:rPr>
-                <w:delText>This is a requirement for practicum</w:delText>
-              </w:r>
-            </w:del>
+            <w:r>
+              <w:rPr>
+                <w:i/>
+                <w:sz w:val="20"/>
+                <w:szCs w:val="20"/>
+              </w:rPr>
+              <w:t>This is a</w:t>
+            </w:r>
+            <w:r>
+              <w:rPr>
+                <w:i/>
+                <w:sz w:val="20"/>
+                <w:szCs w:val="20"/>
+              </w:rPr>
+              <w:t xml:space="preserve"> requirement for practicum</w:t>
+            </w:r>
           </w:p>
         </w:tc>
       </w:tr>
@@ -1870,72 +1614,34 @@
         <w:tc>
           <w:tcPr>
             <w:tcW w:w="2448" w:type="dxa"/>
-            <w:tcPrChange w:id="56" w:author="Jeff Alcoke" w:date="2014-10-26T21:41:00Z">
-              <w:tcPr>
-                <w:tcW w:w="2448" w:type="dxa"/>
-              </w:tcPr>
-            </w:tcPrChange>
           </w:tcPr>
           <w:p>
             <w:pPr>
               <w:jc w:val="center"/>
             </w:pPr>
-            <w:ins w:id="57" w:author="Jeff Alcoke" w:date="2014-10-26T21:41:00Z">
-              <w:r>
-                <w:t>4</w:t>
-              </w:r>
-            </w:ins>
-            <w:del w:id="58" w:author="Jeff Alcoke" w:date="2014-10-26T21:41:00Z">
-              <w:r>
-                <w:delText>6</w:delText>
-              </w:r>
-            </w:del>
+            <w:r>
+              <w:t>6</w:t>
+            </w:r>
           </w:p>
         </w:tc>
         <w:tc>
           <w:tcPr>
             <w:tcW w:w="2520" w:type="dxa"/>
-            <w:tcPrChange w:id="59" w:author="Jeff Alcoke" w:date="2014-10-26T21:41:00Z">
-              <w:tcPr>
-                <w:tcW w:w="2520" w:type="dxa"/>
-              </w:tcPr>
-            </w:tcPrChange>
           </w:tcPr>
           <w:p>
             <w:pPr>
               <w:rPr>
-                <w:ins w:id="60" w:author="Jeff Alcoke" w:date="2014-10-26T21:41:00Z"/>
                 <w:sz w:val="20"/>
                 <w:szCs w:val="20"/>
               </w:rPr>
             </w:pPr>
-            <w:ins w:id="61" w:author="Jeff Alcoke" w:date="2014-10-26T21:41:00Z">
-              <w:r>
-                <w:rPr>
-                  <w:sz w:val="20"/>
-                  <w:szCs w:val="20"/>
-                </w:rPr>
-                <w:t>Is operable by any person old enough to handle a video game controller</w:t>
-              </w:r>
-            </w:ins>
-          </w:p>
-          <w:p>
-            <w:pPr>
-              <w:rPr>
-                <w:del w:id="62" w:author="Jeff Alcoke" w:date="2014-10-26T21:41:00Z"/>
-                <w:sz w:val="20"/>
-                <w:szCs w:val="20"/>
-              </w:rPr>
-            </w:pPr>
-            <w:del w:id="63" w:author="Jeff Alcoke" w:date="2014-10-26T21:41:00Z">
-              <w:r>
-                <w:rPr>
-                  <w:sz w:val="20"/>
-                  <w:szCs w:val="20"/>
-                </w:rPr>
-                <w:delText>The circuit will fit on a 2-layer PCB with solder mask and top side silk screen</w:delText>
-              </w:r>
-            </w:del>
+            <w:r>
+              <w:rPr>
+                <w:sz w:val="20"/>
+                <w:szCs w:val="20"/>
+              </w:rPr>
+              <w:t>Is operable by any person old enough to handle a video game controller</w:t>
+            </w:r>
           </w:p>
           <w:p>
             <w:pPr>
@@ -1949,11 +1655,6 @@
         <w:tc>
           <w:tcPr>
             <w:tcW w:w="4608" w:type="dxa"/>
-            <w:tcPrChange w:id="64" w:author="Jeff Alcoke" w:date="2014-10-26T21:41:00Z">
-              <w:tcPr>
-                <w:tcW w:w="4608" w:type="dxa"/>
-              </w:tcPr>
-            </w:tcPrChange>
           </w:tcPr>
           <w:p>
             <w:pPr>
@@ -1963,26 +1664,14 @@
                 <w:szCs w:val="20"/>
               </w:rPr>
             </w:pPr>
-            <w:ins w:id="65" w:author="Jeff Alcoke" w:date="2014-10-26T21:41:00Z">
-              <w:r>
-                <w:rPr>
-                  <w:i/>
-                  <w:sz w:val="20"/>
-                  <w:szCs w:val="20"/>
-                </w:rPr>
-                <w:t>The interface is a simple NES controller, that most people already know how to use</w:t>
-              </w:r>
-            </w:ins>
-            <w:del w:id="66" w:author="Jeff Alcoke" w:date="2014-10-26T21:41:00Z">
-              <w:r>
-                <w:rPr>
-                  <w:i/>
-                  <w:sz w:val="20"/>
-                  <w:szCs w:val="20"/>
-                </w:rPr>
-                <w:delText>This is also a requirement for practicum</w:delText>
-              </w:r>
-            </w:del>
+            <w:r>
+              <w:rPr>
+                <w:i/>
+                <w:sz w:val="20"/>
+                <w:szCs w:val="20"/>
+              </w:rPr>
+              <w:t>The interface is a simple NES controller, that most people already know how to use</w:t>
+            </w:r>
           </w:p>
         </w:tc>
       </w:tr>
@@ -1990,85 +1679,41 @@
         <w:tc>
           <w:tcPr>
             <w:tcW w:w="2448" w:type="dxa"/>
-            <w:tcPrChange w:id="67" w:author="Jeff Alcoke" w:date="2014-10-26T21:41:00Z">
-              <w:tcPr>
-                <w:tcW w:w="2448" w:type="dxa"/>
-              </w:tcPr>
-            </w:tcPrChange>
           </w:tcPr>
           <w:p>
             <w:pPr>
               <w:jc w:val="center"/>
             </w:pPr>
-            <w:del w:id="68" w:author="Jeff Alcoke" w:date="2014-10-26T21:41:00Z">
-              <w:r>
-                <w:delText>4</w:delText>
-              </w:r>
-            </w:del>
+            <w:r>
+              <w:t>6</w:t>
+            </w:r>
           </w:p>
         </w:tc>
         <w:tc>
           <w:tcPr>
             <w:tcW w:w="2520" w:type="dxa"/>
-            <w:tcPrChange w:id="69" w:author="Jeff Alcoke" w:date="2014-10-26T21:41:00Z">
-              <w:tcPr>
-                <w:tcW w:w="2520" w:type="dxa"/>
-              </w:tcPr>
-            </w:tcPrChange>
           </w:tcPr>
           <w:p>
             <w:pPr>
               <w:rPr>
-                <w:ins w:id="70" w:author="Jeff Alcoke" w:date="2014-10-26T21:42:00Z"/>
                 <w:sz w:val="20"/>
                 <w:szCs w:val="20"/>
               </w:rPr>
             </w:pPr>
-            <w:ins w:id="71" w:author="Jeff Alcoke" w:date="2014-10-26T21:41:00Z">
-              <w:r>
-                <w:rPr>
-                  <w:sz w:val="20"/>
-                  <w:szCs w:val="20"/>
-                </w:rPr>
-                <w:t>The average user should be able to learn how to use the product with ease</w:t>
-              </w:r>
-            </w:ins>
-          </w:p>
-          <w:p>
-            <w:pPr>
-              <w:rPr>
-                <w:del w:id="72" w:author="Jeff Alcoke" w:date="2014-10-26T21:41:00Z"/>
-                <w:sz w:val="20"/>
-                <w:szCs w:val="20"/>
-              </w:rPr>
-            </w:pPr>
-            <w:del w:id="73" w:author="Jeff Alcoke" w:date="2014-10-26T21:41:00Z">
-              <w:r>
-                <w:rPr>
-                  <w:sz w:val="20"/>
-                  <w:szCs w:val="20"/>
-                </w:rPr>
-                <w:delText>Is operable by any person old enough to handle a video game controller</w:delText>
-              </w:r>
-            </w:del>
-          </w:p>
-          <w:p>
-            <w:pPr>
-              <w:rPr>
-                <w:sz w:val="20"/>
-                <w:szCs w:val="20"/>
-              </w:rPr>
-            </w:pPr>
+            <w:bookmarkStart w:id="0" w:name="_GoBack"/>
+            <w:r>
+              <w:rPr>
+                <w:sz w:val="20"/>
+                <w:szCs w:val="20"/>
+              </w:rPr>
+              <w:t>The average user should be able to learn how to use the product with ease</w:t>
+            </w:r>
+            <w:bookmarkEnd w:id="0"/>
           </w:p>
         </w:tc>
         <w:tc>
           <w:tcPr>
             <w:tcW w:w="4608" w:type="dxa"/>
-            <w:tcPrChange w:id="74" w:author="Jeff Alcoke" w:date="2014-10-26T21:41:00Z">
-              <w:tcPr>
-                <w:tcW w:w="4608" w:type="dxa"/>
-              </w:tcPr>
-            </w:tcPrChange>
           </w:tcPr>
           <w:p>
             <w:pPr>
@@ -2078,120 +1723,14 @@
                 <w:szCs w:val="20"/>
               </w:rPr>
             </w:pPr>
-            <w:ins w:id="75" w:author="Jeff Alcoke" w:date="2014-10-26T21:41:00Z">
-              <w:r>
-                <w:rPr>
-                  <w:i/>
-                  <w:sz w:val="20"/>
-                  <w:szCs w:val="20"/>
-                </w:rPr>
-                <w:t>The simplicity of the user interface will allow the user to intuitively know how to operate the lock box.</w:t>
-              </w:r>
-            </w:ins>
-            <w:del w:id="76" w:author="Jeff Alcoke" w:date="2014-10-26T21:41:00Z">
-              <w:r>
-                <w:rPr>
-                  <w:i/>
-                  <w:sz w:val="20"/>
-                  <w:szCs w:val="20"/>
-                </w:rPr>
-                <w:delText>The interface is a simple NES controller, that most people already know how to use</w:delText>
-              </w:r>
-            </w:del>
-          </w:p>
-        </w:tc>
-      </w:tr>
-      <w:tr>
-        <w:trPr>
-          <w:del w:id="77" w:author="Jeff Alcoke" w:date="2014-10-26T21:42:00Z"/>
-        </w:trPr>
-        <w:tc>
-          <w:tcPr>
-            <w:tcW w:w="2448" w:type="dxa"/>
-            <w:tcPrChange w:id="78" w:author="Jeff Alcoke" w:date="2014-10-26T21:41:00Z">
-              <w:tcPr>
-                <w:tcW w:w="2448" w:type="dxa"/>
-              </w:tcPr>
-            </w:tcPrChange>
-          </w:tcPr>
-          <w:p>
-            <w:pPr>
-              <w:rPr>
-                <w:del w:id="79" w:author="Jeff Alcoke" w:date="2014-10-26T21:42:00Z"/>
-              </w:rPr>
-              <w:pPrChange w:id="80" w:author="Jeff Alcoke" w:date="2014-10-26T21:41:00Z">
-                <w:pPr>
-                  <w:jc w:val="center"/>
-                </w:pPr>
-              </w:pPrChange>
-            </w:pPr>
-          </w:p>
-        </w:tc>
-        <w:tc>
-          <w:tcPr>
-            <w:tcW w:w="2520" w:type="dxa"/>
-            <w:tcPrChange w:id="81" w:author="Jeff Alcoke" w:date="2014-10-26T21:41:00Z">
-              <w:tcPr>
-                <w:tcW w:w="2520" w:type="dxa"/>
-              </w:tcPr>
-            </w:tcPrChange>
-          </w:tcPr>
-          <w:p>
-            <w:pPr>
-              <w:rPr>
-                <w:del w:id="82" w:author="Jeff Alcoke" w:date="2014-10-26T21:41:00Z"/>
-                <w:sz w:val="20"/>
-                <w:szCs w:val="20"/>
-              </w:rPr>
-            </w:pPr>
-            <w:del w:id="83" w:author="Jeff Alcoke" w:date="2014-10-26T21:41:00Z">
-              <w:r>
-                <w:rPr>
-                  <w:sz w:val="20"/>
-                  <w:szCs w:val="20"/>
-                </w:rPr>
-                <w:delText>The average user should be able to learn how to use the product with ease</w:delText>
-              </w:r>
-            </w:del>
-          </w:p>
-          <w:p>
-            <w:pPr>
-              <w:rPr>
-                <w:del w:id="84" w:author="Jeff Alcoke" w:date="2014-10-26T21:42:00Z"/>
-                <w:sz w:val="20"/>
-                <w:szCs w:val="20"/>
-              </w:rPr>
-            </w:pPr>
-          </w:p>
-        </w:tc>
-        <w:tc>
-          <w:tcPr>
-            <w:tcW w:w="4608" w:type="dxa"/>
-            <w:tcPrChange w:id="85" w:author="Jeff Alcoke" w:date="2014-10-26T21:41:00Z">
-              <w:tcPr>
-                <w:tcW w:w="4608" w:type="dxa"/>
-              </w:tcPr>
-            </w:tcPrChange>
-          </w:tcPr>
-          <w:p>
-            <w:pPr>
-              <w:rPr>
-                <w:del w:id="86" w:author="Jeff Alcoke" w:date="2014-10-26T21:42:00Z"/>
+            <w:r>
+              <w:rPr>
                 <w:i/>
                 <w:sz w:val="20"/>
                 <w:szCs w:val="20"/>
               </w:rPr>
-            </w:pPr>
-            <w:del w:id="87" w:author="Jeff Alcoke" w:date="2014-10-26T21:41:00Z">
-              <w:r>
-                <w:rPr>
-                  <w:i/>
-                  <w:sz w:val="20"/>
-                  <w:szCs w:val="20"/>
-                </w:rPr>
-                <w:delText>The simplicity of the user interface will allow the user to intuitively know how to operate the lock box.</w:delText>
-              </w:r>
-            </w:del>
+              <w:t>The simplicity of the user interface will allow the user to intuitively know how to operate the lock box.</w:t>
+            </w:r>
           </w:p>
         </w:tc>
       </w:tr>
@@ -4800,7 +4339,7 @@
 </file>
 
 <file path=customXml/itemProps2.xml><?xml version="1.0" encoding="utf-8"?>
-<ds:datastoreItem xmlns:ds="http://schemas.openxmlformats.org/officeDocument/2006/customXml" ds:itemID="{FC5A8E79-3D14-9548-9927-C7EFD9086219}">
+<ds:datastoreItem xmlns:ds="http://schemas.openxmlformats.org/officeDocument/2006/customXml" ds:itemID="{B4C570F7-6865-5B48-8F4F-CA538CFD0B41}">
   <ds:schemaRefs>
     <ds:schemaRef ds:uri="http://schemas.openxmlformats.org/officeDocument/2006/bibliography"/>
   </ds:schemaRefs>

</xml_diff>